<commit_message>
alterei alguns casos de uso do 01 ate o 07 e exclui o 06 #72
</commit_message>
<xml_diff>
--- a/Requisitos/Casos de Uso - Sistema/CSU01 - Manter Usuário.docx
+++ b/Requisitos/Casos de Uso - Sistema/CSU01 - Manter Usuário.docx
@@ -1,6 +1,6 @@
 
 <file path=word/document.xml><?xml version="1.0" encoding="utf-8"?>
-<w:document xmlns:wpc="http://schemas.microsoft.com/office/word/2010/wordprocessingCanvas" xmlns:cx="http://schemas.microsoft.com/office/drawing/2014/chartex" xmlns:cx1="http://schemas.microsoft.com/office/drawing/2015/9/8/chartex" xmlns:cx2="http://schemas.microsoft.com/office/drawing/2015/10/21/chartex" xmlns:cx3="http://schemas.microsoft.com/office/drawing/2016/5/9/chartex" xmlns:cx4="http://schemas.microsoft.com/office/drawing/2016/5/10/chartex" xmlns:cx5="http://schemas.microsoft.com/office/drawing/2016/5/11/chartex" xmlns:cx6="http://schemas.microsoft.com/office/drawing/2016/5/12/chartex" xmlns:cx7="http://schemas.microsoft.com/office/drawing/2016/5/13/chartex" xmlns:cx8="http://schemas.microsoft.com/office/drawing/2016/5/14/chartex" xmlns:mc="http://schemas.openxmlformats.org/markup-compatibility/2006" xmlns:aink="http://schemas.microsoft.com/office/drawing/2016/ink" xmlns:am3d="http://schemas.microsoft.com/office/drawing/2017/model3d" xmlns:o="urn:schemas-microsoft-com:office:office" xmlns:r="http://schemas.openxmlformats.org/officeDocument/2006/relationships" xmlns:m="http://schemas.openxmlformats.org/officeDocument/2006/math" xmlns:v="urn:schemas-microsoft-com:vml" xmlns:wp14="http://schemas.microsoft.com/office/word/2010/wordprocessingDrawing" xmlns:wp="http://schemas.openxmlformats.org/drawingml/2006/wordprocessingDrawing" xmlns:w10="urn:schemas-microsoft-com:office:word" xmlns:w="http://schemas.openxmlformats.org/wordprocessingml/2006/main" xmlns:w14="http://schemas.microsoft.com/office/word/2010/wordml" xmlns:w15="http://schemas.microsoft.com/office/word/2012/wordml" xmlns:w16cid="http://schemas.microsoft.com/office/word/2016/wordml/cid" xmlns:w16se="http://schemas.microsoft.com/office/word/2015/wordml/symex" xmlns:wpg="http://schemas.microsoft.com/office/word/2010/wordprocessingGroup" xmlns:wpi="http://schemas.microsoft.com/office/word/2010/wordprocessingInk" xmlns:wne="http://schemas.microsoft.com/office/word/2006/wordml" xmlns:wps="http://schemas.microsoft.com/office/word/2010/wordprocessingShape" mc:Ignorable="w14 w15 w16se w16cid wp14">
+<w:document xmlns:wpc="http://schemas.microsoft.com/office/word/2010/wordprocessingCanvas" xmlns:mc="http://schemas.openxmlformats.org/markup-compatibility/2006" xmlns:o="urn:schemas-microsoft-com:office:office" xmlns:r="http://schemas.openxmlformats.org/officeDocument/2006/relationships" xmlns:m="http://schemas.openxmlformats.org/officeDocument/2006/math" xmlns:v="urn:schemas-microsoft-com:vml" xmlns:wp14="http://schemas.microsoft.com/office/word/2010/wordprocessingDrawing" xmlns:wp="http://schemas.openxmlformats.org/drawingml/2006/wordprocessingDrawing" xmlns:w="http://schemas.openxmlformats.org/wordprocessingml/2006/main" xmlns:w14="http://schemas.microsoft.com/office/word/2010/wordml" xmlns:w10="urn:schemas-microsoft-com:office:word" xmlns:w15="http://schemas.microsoft.com/office/word/2012/wordml" xmlns:wpg="http://schemas.microsoft.com/office/word/2010/wordprocessingGroup" xmlns:wpi="http://schemas.microsoft.com/office/word/2010/wordprocessingInk" xmlns:wne="http://schemas.microsoft.com/office/word/2006/wordml" xmlns:wps="http://schemas.microsoft.com/office/word/2010/wordprocessingShape" xmlns:wpsCustomData="http://www.wps.cn/officeDocument/2013/wpsCustomData" mc:Ignorable="w14 w15 wp14">
   <w:body>
     <w:p>
       <w:pPr>
@@ -96,21 +96,53 @@
     </w:p>
     <w:tbl>
       <w:tblPr>
-        <w:tblStyle w:val="Tabelacomgrade"/>
+        <w:tblStyle w:val="4"/>
         <w:tblW w:w="0" w:type="auto"/>
-        <w:tblLook w:val="04A0" w:firstRow="1" w:lastRow="0" w:firstColumn="1" w:lastColumn="0" w:noHBand="0" w:noVBand="1"/>
+        <w:tblInd w:w="0" w:type="dxa"/>
+        <w:tblBorders>
+          <w:top w:val="single" w:color="auto" w:sz="4" w:space="0"/>
+          <w:left w:val="single" w:color="auto" w:sz="4" w:space="0"/>
+          <w:bottom w:val="single" w:color="auto" w:sz="4" w:space="0"/>
+          <w:right w:val="single" w:color="auto" w:sz="4" w:space="0"/>
+          <w:insideH w:val="single" w:color="auto" w:sz="4" w:space="0"/>
+          <w:insideV w:val="single" w:color="auto" w:sz="4" w:space="0"/>
+        </w:tblBorders>
+        <w:tblLayout w:type="autofit"/>
+        <w:tblCellMar>
+          <w:top w:w="0" w:type="dxa"/>
+          <w:left w:w="108" w:type="dxa"/>
+          <w:bottom w:w="0" w:type="dxa"/>
+          <w:right w:w="108" w:type="dxa"/>
+        </w:tblCellMar>
       </w:tblPr>
       <w:tblGrid>
         <w:gridCol w:w="4247"/>
         <w:gridCol w:w="4247"/>
       </w:tblGrid>
       <w:tr>
+        <w:tblPrEx>
+          <w:tblBorders>
+            <w:top w:val="single" w:color="auto" w:sz="4" w:space="0"/>
+            <w:left w:val="single" w:color="auto" w:sz="4" w:space="0"/>
+            <w:bottom w:val="single" w:color="auto" w:sz="4" w:space="0"/>
+            <w:right w:val="single" w:color="auto" w:sz="4" w:space="0"/>
+            <w:insideH w:val="single" w:color="auto" w:sz="4" w:space="0"/>
+            <w:insideV w:val="single" w:color="auto" w:sz="4" w:space="0"/>
+          </w:tblBorders>
+          <w:tblCellMar>
+            <w:top w:w="0" w:type="dxa"/>
+            <w:left w:w="108" w:type="dxa"/>
+            <w:bottom w:w="0" w:type="dxa"/>
+            <w:right w:w="108" w:type="dxa"/>
+          </w:tblCellMar>
+        </w:tblPrEx>
         <w:tc>
           <w:tcPr>
             <w:tcW w:w="4247" w:type="dxa"/>
           </w:tcPr>
           <w:p>
             <w:pPr>
+              <w:spacing w:after="0" w:line="240" w:lineRule="auto"/>
               <w:rPr>
                 <w:rFonts w:ascii="Times New Roman" w:hAnsi="Times New Roman" w:cs="Times New Roman"/>
                 <w:b/>
@@ -137,6 +169,7 @@
           </w:tcPr>
           <w:p>
             <w:pPr>
+              <w:spacing w:after="0" w:line="240" w:lineRule="auto"/>
               <w:rPr>
                 <w:rFonts w:ascii="Times New Roman" w:hAnsi="Times New Roman" w:cs="Times New Roman"/>
                 <w:sz w:val="24"/>
@@ -155,12 +188,29 @@
         </w:tc>
       </w:tr>
       <w:tr>
+        <w:tblPrEx>
+          <w:tblBorders>
+            <w:top w:val="single" w:color="auto" w:sz="4" w:space="0"/>
+            <w:left w:val="single" w:color="auto" w:sz="4" w:space="0"/>
+            <w:bottom w:val="single" w:color="auto" w:sz="4" w:space="0"/>
+            <w:right w:val="single" w:color="auto" w:sz="4" w:space="0"/>
+            <w:insideH w:val="single" w:color="auto" w:sz="4" w:space="0"/>
+            <w:insideV w:val="single" w:color="auto" w:sz="4" w:space="0"/>
+          </w:tblBorders>
+          <w:tblCellMar>
+            <w:top w:w="0" w:type="dxa"/>
+            <w:left w:w="108" w:type="dxa"/>
+            <w:bottom w:w="0" w:type="dxa"/>
+            <w:right w:w="108" w:type="dxa"/>
+          </w:tblCellMar>
+        </w:tblPrEx>
         <w:tc>
           <w:tcPr>
             <w:tcW w:w="4247" w:type="dxa"/>
           </w:tcPr>
           <w:p>
             <w:pPr>
+              <w:spacing w:after="0" w:line="240" w:lineRule="auto"/>
               <w:rPr>
                 <w:rFonts w:ascii="Times New Roman" w:hAnsi="Times New Roman" w:cs="Times New Roman"/>
                 <w:b/>
@@ -187,6 +237,7 @@
           </w:tcPr>
           <w:p>
             <w:pPr>
+              <w:spacing w:after="0" w:line="240" w:lineRule="auto"/>
               <w:rPr>
                 <w:rFonts w:ascii="Times New Roman" w:hAnsi="Times New Roman" w:cs="Times New Roman"/>
                 <w:sz w:val="24"/>
@@ -205,12 +256,29 @@
         </w:tc>
       </w:tr>
       <w:tr>
+        <w:tblPrEx>
+          <w:tblBorders>
+            <w:top w:val="single" w:color="auto" w:sz="4" w:space="0"/>
+            <w:left w:val="single" w:color="auto" w:sz="4" w:space="0"/>
+            <w:bottom w:val="single" w:color="auto" w:sz="4" w:space="0"/>
+            <w:right w:val="single" w:color="auto" w:sz="4" w:space="0"/>
+            <w:insideH w:val="single" w:color="auto" w:sz="4" w:space="0"/>
+            <w:insideV w:val="single" w:color="auto" w:sz="4" w:space="0"/>
+          </w:tblBorders>
+          <w:tblCellMar>
+            <w:top w:w="0" w:type="dxa"/>
+            <w:left w:w="108" w:type="dxa"/>
+            <w:bottom w:w="0" w:type="dxa"/>
+            <w:right w:w="108" w:type="dxa"/>
+          </w:tblCellMar>
+        </w:tblPrEx>
         <w:tc>
           <w:tcPr>
             <w:tcW w:w="4247" w:type="dxa"/>
           </w:tcPr>
           <w:p>
             <w:pPr>
+              <w:spacing w:after="0" w:line="240" w:lineRule="auto"/>
               <w:rPr>
                 <w:rFonts w:ascii="Times New Roman" w:hAnsi="Times New Roman" w:cs="Times New Roman"/>
                 <w:b/>
@@ -237,6 +305,7 @@
           </w:tcPr>
           <w:p>
             <w:pPr>
+              <w:spacing w:after="0" w:line="240" w:lineRule="auto"/>
               <w:rPr>
                 <w:rFonts w:ascii="Times New Roman" w:hAnsi="Times New Roman" w:cs="Times New Roman"/>
                 <w:sz w:val="24"/>
@@ -255,12 +324,29 @@
         </w:tc>
       </w:tr>
       <w:tr>
+        <w:tblPrEx>
+          <w:tblBorders>
+            <w:top w:val="single" w:color="auto" w:sz="4" w:space="0"/>
+            <w:left w:val="single" w:color="auto" w:sz="4" w:space="0"/>
+            <w:bottom w:val="single" w:color="auto" w:sz="4" w:space="0"/>
+            <w:right w:val="single" w:color="auto" w:sz="4" w:space="0"/>
+            <w:insideH w:val="single" w:color="auto" w:sz="4" w:space="0"/>
+            <w:insideV w:val="single" w:color="auto" w:sz="4" w:space="0"/>
+          </w:tblBorders>
+          <w:tblCellMar>
+            <w:top w:w="0" w:type="dxa"/>
+            <w:left w:w="108" w:type="dxa"/>
+            <w:bottom w:w="0" w:type="dxa"/>
+            <w:right w:w="108" w:type="dxa"/>
+          </w:tblCellMar>
+        </w:tblPrEx>
         <w:tc>
           <w:tcPr>
             <w:tcW w:w="4247" w:type="dxa"/>
           </w:tcPr>
           <w:p>
             <w:pPr>
+              <w:spacing w:after="0" w:line="240" w:lineRule="auto"/>
               <w:rPr>
                 <w:rFonts w:ascii="Times New Roman" w:hAnsi="Times New Roman" w:cs="Times New Roman"/>
                 <w:b/>
@@ -287,6 +373,7 @@
           </w:tcPr>
           <w:p>
             <w:pPr>
+              <w:spacing w:after="0" w:line="240" w:lineRule="auto"/>
               <w:rPr>
                 <w:rFonts w:ascii="Times New Roman" w:hAnsi="Times New Roman" w:cs="Times New Roman"/>
                 <w:sz w:val="24"/>
@@ -305,12 +392,29 @@
         </w:tc>
       </w:tr>
       <w:tr>
+        <w:tblPrEx>
+          <w:tblBorders>
+            <w:top w:val="single" w:color="auto" w:sz="4" w:space="0"/>
+            <w:left w:val="single" w:color="auto" w:sz="4" w:space="0"/>
+            <w:bottom w:val="single" w:color="auto" w:sz="4" w:space="0"/>
+            <w:right w:val="single" w:color="auto" w:sz="4" w:space="0"/>
+            <w:insideH w:val="single" w:color="auto" w:sz="4" w:space="0"/>
+            <w:insideV w:val="single" w:color="auto" w:sz="4" w:space="0"/>
+          </w:tblBorders>
+          <w:tblCellMar>
+            <w:top w:w="0" w:type="dxa"/>
+            <w:left w:w="108" w:type="dxa"/>
+            <w:bottom w:w="0" w:type="dxa"/>
+            <w:right w:w="108" w:type="dxa"/>
+          </w:tblCellMar>
+        </w:tblPrEx>
         <w:tc>
           <w:tcPr>
             <w:tcW w:w="4247" w:type="dxa"/>
           </w:tcPr>
           <w:p>
             <w:pPr>
+              <w:spacing w:after="0" w:line="240" w:lineRule="auto"/>
               <w:rPr>
                 <w:rFonts w:ascii="Times New Roman" w:hAnsi="Times New Roman" w:cs="Times New Roman"/>
                 <w:b/>
@@ -337,6 +441,7 @@
           </w:tcPr>
           <w:p>
             <w:pPr>
+              <w:spacing w:after="0" w:line="240" w:lineRule="auto"/>
               <w:rPr>
                 <w:rFonts w:ascii="Times New Roman" w:hAnsi="Times New Roman" w:cs="Times New Roman"/>
                 <w:sz w:val="24"/>
@@ -372,12 +477,29 @@
         </w:tc>
       </w:tr>
       <w:tr>
+        <w:tblPrEx>
+          <w:tblBorders>
+            <w:top w:val="single" w:color="auto" w:sz="4" w:space="0"/>
+            <w:left w:val="single" w:color="auto" w:sz="4" w:space="0"/>
+            <w:bottom w:val="single" w:color="auto" w:sz="4" w:space="0"/>
+            <w:right w:val="single" w:color="auto" w:sz="4" w:space="0"/>
+            <w:insideH w:val="single" w:color="auto" w:sz="4" w:space="0"/>
+            <w:insideV w:val="single" w:color="auto" w:sz="4" w:space="0"/>
+          </w:tblBorders>
+          <w:tblCellMar>
+            <w:top w:w="0" w:type="dxa"/>
+            <w:left w:w="108" w:type="dxa"/>
+            <w:bottom w:w="0" w:type="dxa"/>
+            <w:right w:w="108" w:type="dxa"/>
+          </w:tblCellMar>
+        </w:tblPrEx>
         <w:tc>
           <w:tcPr>
             <w:tcW w:w="4247" w:type="dxa"/>
           </w:tcPr>
           <w:p>
             <w:pPr>
+              <w:spacing w:after="0" w:line="240" w:lineRule="auto"/>
               <w:rPr>
                 <w:rFonts w:ascii="Times New Roman" w:hAnsi="Times New Roman" w:cs="Times New Roman"/>
                 <w:b/>
@@ -404,6 +526,7 @@
           </w:tcPr>
           <w:p>
             <w:pPr>
+              <w:spacing w:after="0" w:line="240" w:lineRule="auto"/>
               <w:rPr>
                 <w:rFonts w:ascii="Times New Roman" w:hAnsi="Times New Roman" w:cs="Times New Roman"/>
                 <w:sz w:val="24"/>
@@ -422,12 +545,29 @@
         </w:tc>
       </w:tr>
       <w:tr>
+        <w:tblPrEx>
+          <w:tblBorders>
+            <w:top w:val="single" w:color="auto" w:sz="4" w:space="0"/>
+            <w:left w:val="single" w:color="auto" w:sz="4" w:space="0"/>
+            <w:bottom w:val="single" w:color="auto" w:sz="4" w:space="0"/>
+            <w:right w:val="single" w:color="auto" w:sz="4" w:space="0"/>
+            <w:insideH w:val="single" w:color="auto" w:sz="4" w:space="0"/>
+            <w:insideV w:val="single" w:color="auto" w:sz="4" w:space="0"/>
+          </w:tblBorders>
+          <w:tblCellMar>
+            <w:top w:w="0" w:type="dxa"/>
+            <w:left w:w="108" w:type="dxa"/>
+            <w:bottom w:w="0" w:type="dxa"/>
+            <w:right w:w="108" w:type="dxa"/>
+          </w:tblCellMar>
+        </w:tblPrEx>
         <w:tc>
           <w:tcPr>
             <w:tcW w:w="4247" w:type="dxa"/>
           </w:tcPr>
           <w:p>
             <w:pPr>
+              <w:spacing w:after="0" w:line="240" w:lineRule="auto"/>
               <w:rPr>
                 <w:rFonts w:ascii="Times New Roman" w:hAnsi="Times New Roman" w:cs="Times New Roman"/>
                 <w:b/>
@@ -454,6 +594,7 @@
           </w:tcPr>
           <w:p>
             <w:pPr>
+              <w:spacing w:after="0" w:line="240" w:lineRule="auto"/>
               <w:rPr>
                 <w:rFonts w:ascii="Times New Roman" w:hAnsi="Times New Roman" w:cs="Times New Roman"/>
                 <w:sz w:val="24"/>
@@ -473,6 +614,22 @@
         </w:tc>
       </w:tr>
       <w:tr>
+        <w:tblPrEx>
+          <w:tblBorders>
+            <w:top w:val="single" w:color="auto" w:sz="4" w:space="0"/>
+            <w:left w:val="single" w:color="auto" w:sz="4" w:space="0"/>
+            <w:bottom w:val="single" w:color="auto" w:sz="4" w:space="0"/>
+            <w:right w:val="single" w:color="auto" w:sz="4" w:space="0"/>
+            <w:insideH w:val="single" w:color="auto" w:sz="4" w:space="0"/>
+            <w:insideV w:val="single" w:color="auto" w:sz="4" w:space="0"/>
+          </w:tblBorders>
+          <w:tblCellMar>
+            <w:top w:w="0" w:type="dxa"/>
+            <w:left w:w="108" w:type="dxa"/>
+            <w:bottom w:w="0" w:type="dxa"/>
+            <w:right w:w="108" w:type="dxa"/>
+          </w:tblCellMar>
+        </w:tblPrEx>
         <w:tc>
           <w:tcPr>
             <w:tcW w:w="8494" w:type="dxa"/>
@@ -480,6 +637,7 @@
           </w:tcPr>
           <w:p>
             <w:pPr>
+              <w:spacing w:after="0" w:line="240" w:lineRule="auto"/>
               <w:jc w:val="center"/>
               <w:rPr>
                 <w:rFonts w:ascii="Times New Roman" w:hAnsi="Times New Roman" w:cs="Times New Roman"/>
@@ -503,6 +661,22 @@
         </w:tc>
       </w:tr>
       <w:tr>
+        <w:tblPrEx>
+          <w:tblBorders>
+            <w:top w:val="single" w:color="auto" w:sz="4" w:space="0"/>
+            <w:left w:val="single" w:color="auto" w:sz="4" w:space="0"/>
+            <w:bottom w:val="single" w:color="auto" w:sz="4" w:space="0"/>
+            <w:right w:val="single" w:color="auto" w:sz="4" w:space="0"/>
+            <w:insideH w:val="single" w:color="auto" w:sz="4" w:space="0"/>
+            <w:insideV w:val="single" w:color="auto" w:sz="4" w:space="0"/>
+          </w:tblBorders>
+          <w:tblCellMar>
+            <w:top w:w="0" w:type="dxa"/>
+            <w:left w:w="108" w:type="dxa"/>
+            <w:bottom w:w="0" w:type="dxa"/>
+            <w:right w:w="108" w:type="dxa"/>
+          </w:tblCellMar>
+        </w:tblPrEx>
         <w:tc>
           <w:tcPr>
             <w:tcW w:w="8494" w:type="dxa"/>
@@ -510,40 +684,25 @@
           </w:tcPr>
           <w:p>
             <w:pPr>
-              <w:pStyle w:val="PargrafodaLista"/>
+              <w:pStyle w:val="5"/>
               <w:numPr>
                 <w:ilvl w:val="0"/>
                 <w:numId w:val="1"/>
               </w:numPr>
-              <w:rPr>
-                <w:rFonts w:ascii="Times New Roman" w:hAnsi="Times New Roman" w:cs="Times New Roman"/>
-                <w:sz w:val="24"/>
-                <w:szCs w:val="24"/>
-              </w:rPr>
-            </w:pPr>
-            <w:r>
-              <w:rPr>
-                <w:rFonts w:ascii="Times New Roman" w:hAnsi="Times New Roman" w:cs="Times New Roman"/>
-                <w:sz w:val="24"/>
-                <w:szCs w:val="24"/>
-              </w:rPr>
-              <w:t xml:space="preserve">Ator </w:t>
-            </w:r>
-            <w:r>
-              <w:rPr>
-                <w:rFonts w:ascii="Times New Roman" w:hAnsi="Times New Roman" w:cs="Times New Roman"/>
-                <w:sz w:val="24"/>
-                <w:szCs w:val="24"/>
-              </w:rPr>
-              <w:t>clica no botão</w:t>
-            </w:r>
-            <w:r>
-              <w:rPr>
-                <w:rFonts w:ascii="Times New Roman" w:hAnsi="Times New Roman" w:cs="Times New Roman"/>
-                <w:sz w:val="24"/>
-                <w:szCs w:val="24"/>
-              </w:rPr>
-              <w:t xml:space="preserve"> </w:t>
+              <w:spacing w:after="0" w:line="240" w:lineRule="auto"/>
+              <w:rPr>
+                <w:rFonts w:ascii="Times New Roman" w:hAnsi="Times New Roman" w:cs="Times New Roman"/>
+                <w:sz w:val="24"/>
+                <w:szCs w:val="24"/>
+              </w:rPr>
+            </w:pPr>
+            <w:r>
+              <w:rPr>
+                <w:rFonts w:ascii="Times New Roman" w:hAnsi="Times New Roman" w:cs="Times New Roman"/>
+                <w:sz w:val="24"/>
+                <w:szCs w:val="24"/>
+              </w:rPr>
+              <w:t xml:space="preserve">Ator clica no botão </w:t>
             </w:r>
             <w:r>
               <w:rPr>
@@ -556,12 +715,13 @@
             </w:r>
             <w:r>
               <w:rPr>
-                <w:rFonts w:ascii="Times New Roman" w:hAnsi="Times New Roman" w:cs="Times New Roman"/>
+                <w:rFonts w:hint="default" w:ascii="Times New Roman" w:hAnsi="Times New Roman" w:cs="Times New Roman"/>
                 <w:color w:val="FF0000"/>
                 <w:sz w:val="24"/>
                 <w:szCs w:val="24"/>
-              </w:rPr>
-              <w:t>Cadastr</w:t>
+                <w:lang w:val="pt-BR"/>
+              </w:rPr>
+              <w:t xml:space="preserve">Entrar ou </w:t>
             </w:r>
             <w:r>
               <w:rPr>
@@ -570,25 +730,17 @@
                 <w:sz w:val="24"/>
                 <w:szCs w:val="24"/>
               </w:rPr>
-              <w:t>ar</w:t>
-            </w:r>
-            <w:r>
-              <w:rPr>
-                <w:rFonts w:ascii="Times New Roman" w:hAnsi="Times New Roman" w:cs="Times New Roman"/>
-                <w:color w:val="FF0000"/>
-                <w:sz w:val="24"/>
-                <w:szCs w:val="24"/>
-              </w:rPr>
-              <w:t>”.</w:t>
-            </w:r>
-          </w:p>
-          <w:p>
-            <w:pPr>
-              <w:pStyle w:val="PargrafodaLista"/>
+              <w:t>Cadastrar”.</w:t>
+            </w:r>
+          </w:p>
+          <w:p>
+            <w:pPr>
+              <w:pStyle w:val="5"/>
               <w:numPr>
                 <w:ilvl w:val="0"/>
                 <w:numId w:val="1"/>
               </w:numPr>
+              <w:spacing w:after="0" w:line="240" w:lineRule="auto"/>
               <w:rPr>
                 <w:rFonts w:ascii="Times New Roman" w:hAnsi="Times New Roman" w:cs="Times New Roman"/>
                 <w:sz w:val="24"/>
@@ -610,7 +762,15 @@
                 <w:sz w:val="24"/>
                 <w:szCs w:val="24"/>
               </w:rPr>
-              <w:t>“</w:t>
+              <w:t>“Tela Manter Usuário”</w:t>
+            </w:r>
+            <w:r>
+              <w:rPr>
+                <w:rFonts w:ascii="Times New Roman" w:hAnsi="Times New Roman" w:cs="Times New Roman"/>
+                <w:sz w:val="24"/>
+                <w:szCs w:val="24"/>
+              </w:rPr>
+              <w:t xml:space="preserve"> com formulário em branco para o preenchimento dos dados do usuário (Ver </w:t>
             </w:r>
             <w:r>
               <w:rPr>
@@ -619,45 +779,8 @@
                 <w:sz w:val="24"/>
                 <w:szCs w:val="24"/>
               </w:rPr>
-              <w:t>Tela Manter Usuário</w:t>
-            </w:r>
-            <w:r>
-              <w:rPr>
-                <w:rFonts w:ascii="Times New Roman" w:hAnsi="Times New Roman" w:cs="Times New Roman"/>
-                <w:color w:val="FF0000"/>
-                <w:sz w:val="24"/>
-                <w:szCs w:val="24"/>
-              </w:rPr>
-              <w:t>”</w:t>
-            </w:r>
-            <w:r>
-              <w:rPr>
-                <w:rFonts w:ascii="Times New Roman" w:hAnsi="Times New Roman" w:cs="Times New Roman"/>
-                <w:sz w:val="24"/>
-                <w:szCs w:val="24"/>
-              </w:rPr>
-              <w:t xml:space="preserve"> com formulário em branco para o preenchimento dos dados do usuário (Ver </w:t>
-            </w:r>
-            <w:r>
-              <w:rPr>
-                <w:rFonts w:ascii="Times New Roman" w:hAnsi="Times New Roman" w:cs="Times New Roman"/>
-                <w:color w:val="FF0000"/>
-                <w:sz w:val="24"/>
-                <w:szCs w:val="24"/>
-              </w:rPr>
-              <w:t>DD-</w:t>
-            </w:r>
-            <w:proofErr w:type="spellStart"/>
-            <w:r>
-              <w:rPr>
-                <w:rFonts w:ascii="Times New Roman" w:hAnsi="Times New Roman" w:cs="Times New Roman"/>
-                <w:color w:val="FF0000"/>
-                <w:sz w:val="24"/>
-                <w:szCs w:val="24"/>
-              </w:rPr>
-              <w:t>Alugaí</w:t>
-            </w:r>
-            <w:proofErr w:type="spellEnd"/>
+              <w:t>DD-Alugaí</w:t>
+            </w:r>
             <w:r>
               <w:rPr>
                 <w:rFonts w:ascii="Times New Roman" w:hAnsi="Times New Roman" w:cs="Times New Roman"/>
@@ -669,46 +792,85 @@
           </w:p>
           <w:p>
             <w:pPr>
-              <w:pStyle w:val="PargrafodaLista"/>
+              <w:pStyle w:val="5"/>
               <w:numPr>
                 <w:ilvl w:val="0"/>
                 <w:numId w:val="1"/>
               </w:numPr>
-              <w:rPr>
-                <w:rFonts w:ascii="Times New Roman" w:hAnsi="Times New Roman" w:cs="Times New Roman"/>
-                <w:sz w:val="24"/>
-                <w:szCs w:val="24"/>
-              </w:rPr>
-            </w:pPr>
-            <w:r>
-              <w:rPr>
-                <w:rFonts w:ascii="Times New Roman" w:hAnsi="Times New Roman" w:cs="Times New Roman"/>
-                <w:sz w:val="24"/>
-                <w:szCs w:val="24"/>
-              </w:rPr>
-              <w:t>Ator informa os dados e submete para o sistema.</w:t>
-            </w:r>
-          </w:p>
-          <w:p>
-            <w:pPr>
-              <w:pStyle w:val="PargrafodaLista"/>
+              <w:spacing w:after="0" w:line="240" w:lineRule="auto"/>
+              <w:rPr>
+                <w:rFonts w:ascii="Times New Roman" w:hAnsi="Times New Roman" w:cs="Times New Roman"/>
+                <w:sz w:val="24"/>
+                <w:szCs w:val="24"/>
+              </w:rPr>
+            </w:pPr>
+            <w:r>
+              <w:rPr>
+                <w:rFonts w:ascii="Times New Roman" w:hAnsi="Times New Roman" w:cs="Times New Roman"/>
+                <w:sz w:val="24"/>
+                <w:szCs w:val="24"/>
+              </w:rPr>
+              <w:t>Ator informa os dados e submete para o sistema</w:t>
+            </w:r>
+            <w:r>
+              <w:rPr>
+                <w:rFonts w:hint="default" w:ascii="Times New Roman" w:hAnsi="Times New Roman" w:cs="Times New Roman"/>
+                <w:sz w:val="24"/>
+                <w:szCs w:val="24"/>
+                <w:lang w:val="pt-BR"/>
+              </w:rPr>
+              <w:t xml:space="preserve"> clicando no botão </w:t>
+            </w:r>
+            <w:r>
+              <w:rPr>
+                <w:rFonts w:hint="default" w:ascii="Times New Roman" w:hAnsi="Times New Roman" w:cs="Times New Roman"/>
+                <w:color w:val="FF0000"/>
+                <w:sz w:val="24"/>
+                <w:szCs w:val="24"/>
+                <w:lang w:val="pt-BR"/>
+              </w:rPr>
+              <w:t>“CADASTRAR”</w:t>
+            </w:r>
+            <w:r>
+              <w:rPr>
+                <w:rFonts w:ascii="Times New Roman" w:hAnsi="Times New Roman" w:cs="Times New Roman"/>
+                <w:sz w:val="24"/>
+                <w:szCs w:val="24"/>
+              </w:rPr>
+              <w:t>.</w:t>
+            </w:r>
+          </w:p>
+          <w:p>
+            <w:pPr>
+              <w:pStyle w:val="5"/>
               <w:numPr>
                 <w:ilvl w:val="0"/>
                 <w:numId w:val="1"/>
               </w:numPr>
-              <w:rPr>
-                <w:rFonts w:ascii="Times New Roman" w:hAnsi="Times New Roman" w:cs="Times New Roman"/>
-                <w:sz w:val="24"/>
-                <w:szCs w:val="24"/>
-              </w:rPr>
-            </w:pPr>
-            <w:r>
-              <w:rPr>
-                <w:rFonts w:ascii="Times New Roman" w:hAnsi="Times New Roman" w:cs="Times New Roman"/>
-                <w:sz w:val="24"/>
-                <w:szCs w:val="24"/>
-              </w:rPr>
-              <w:t xml:space="preserve">Sistema verifica validade dos dados conforme </w:t>
+              <w:spacing w:after="0" w:line="240" w:lineRule="auto"/>
+              <w:rPr>
+                <w:rFonts w:ascii="Times New Roman" w:hAnsi="Times New Roman" w:cs="Times New Roman"/>
+                <w:sz w:val="24"/>
+                <w:szCs w:val="24"/>
+              </w:rPr>
+            </w:pPr>
+            <w:r>
+              <w:rPr>
+                <w:rFonts w:ascii="Times New Roman" w:hAnsi="Times New Roman" w:cs="Times New Roman"/>
+                <w:sz w:val="24"/>
+                <w:szCs w:val="24"/>
+              </w:rPr>
+              <w:t>Sistema verifica val</w:t>
+            </w:r>
+            <w:bookmarkStart w:id="0" w:name="_GoBack"/>
+            <w:bookmarkEnd w:id="0"/>
+            <w:r>
+              <w:rPr>
+                <w:rFonts w:ascii="Times New Roman" w:hAnsi="Times New Roman" w:cs="Times New Roman"/>
+                <w:sz w:val="24"/>
+                <w:szCs w:val="24"/>
+              </w:rPr>
+              <w:t xml:space="preserve">idade dos dados conforme </w:t>
             </w:r>
             <w:r>
               <w:rPr>
@@ -717,19 +879,8 @@
                 <w:sz w:val="24"/>
                 <w:szCs w:val="24"/>
               </w:rPr>
-              <w:t>DD-</w:t>
-            </w:r>
-            <w:proofErr w:type="spellStart"/>
-            <w:r>
-              <w:rPr>
-                <w:rFonts w:ascii="Times New Roman" w:hAnsi="Times New Roman" w:cs="Times New Roman"/>
-                <w:color w:val="FF0000"/>
-                <w:sz w:val="24"/>
-                <w:szCs w:val="24"/>
-              </w:rPr>
-              <w:t>Alugaí</w:t>
-            </w:r>
-            <w:proofErr w:type="spellEnd"/>
+              <w:t>DD-Alugaí</w:t>
+            </w:r>
             <w:r>
               <w:rPr>
                 <w:rFonts w:ascii="Times New Roman" w:hAnsi="Times New Roman" w:cs="Times New Roman"/>
@@ -741,11 +892,12 @@
           </w:p>
           <w:p>
             <w:pPr>
-              <w:pStyle w:val="PargrafodaLista"/>
+              <w:pStyle w:val="5"/>
               <w:numPr>
                 <w:ilvl w:val="0"/>
                 <w:numId w:val="1"/>
               </w:numPr>
+              <w:spacing w:after="0" w:line="240" w:lineRule="auto"/>
               <w:rPr>
                 <w:rFonts w:ascii="Times New Roman" w:hAnsi="Times New Roman" w:cs="Times New Roman"/>
                 <w:sz w:val="24"/>
@@ -763,6 +915,7 @@
           </w:p>
           <w:p>
             <w:pPr>
+              <w:spacing w:after="0" w:line="240" w:lineRule="auto"/>
               <w:ind w:left="360"/>
               <w:rPr>
                 <w:rFonts w:ascii="Times New Roman" w:hAnsi="Times New Roman" w:cs="Times New Roman"/>
@@ -774,6 +927,22 @@
         </w:tc>
       </w:tr>
       <w:tr>
+        <w:tblPrEx>
+          <w:tblBorders>
+            <w:top w:val="single" w:color="auto" w:sz="4" w:space="0"/>
+            <w:left w:val="single" w:color="auto" w:sz="4" w:space="0"/>
+            <w:bottom w:val="single" w:color="auto" w:sz="4" w:space="0"/>
+            <w:right w:val="single" w:color="auto" w:sz="4" w:space="0"/>
+            <w:insideH w:val="single" w:color="auto" w:sz="4" w:space="0"/>
+            <w:insideV w:val="single" w:color="auto" w:sz="4" w:space="0"/>
+          </w:tblBorders>
+          <w:tblCellMar>
+            <w:top w:w="0" w:type="dxa"/>
+            <w:left w:w="108" w:type="dxa"/>
+            <w:bottom w:w="0" w:type="dxa"/>
+            <w:right w:w="108" w:type="dxa"/>
+          </w:tblCellMar>
+        </w:tblPrEx>
         <w:tc>
           <w:tcPr>
             <w:tcW w:w="8494" w:type="dxa"/>
@@ -781,7 +950,8 @@
           </w:tcPr>
           <w:p>
             <w:pPr>
-              <w:pStyle w:val="PargrafodaLista"/>
+              <w:pStyle w:val="5"/>
+              <w:spacing w:after="0" w:line="240" w:lineRule="auto"/>
               <w:jc w:val="center"/>
               <w:rPr>
                 <w:rFonts w:ascii="Times New Roman" w:hAnsi="Times New Roman" w:cs="Times New Roman"/>
@@ -804,6 +974,7 @@
           </w:p>
           <w:p>
             <w:pPr>
+              <w:spacing w:after="0" w:line="240" w:lineRule="auto"/>
               <w:rPr>
                 <w:rFonts w:ascii="Times New Roman" w:hAnsi="Times New Roman" w:cs="Times New Roman"/>
                 <w:sz w:val="24"/>
@@ -814,6 +985,22 @@
         </w:tc>
       </w:tr>
       <w:tr>
+        <w:tblPrEx>
+          <w:tblBorders>
+            <w:top w:val="single" w:color="auto" w:sz="4" w:space="0"/>
+            <w:left w:val="single" w:color="auto" w:sz="4" w:space="0"/>
+            <w:bottom w:val="single" w:color="auto" w:sz="4" w:space="0"/>
+            <w:right w:val="single" w:color="auto" w:sz="4" w:space="0"/>
+            <w:insideH w:val="single" w:color="auto" w:sz="4" w:space="0"/>
+            <w:insideV w:val="single" w:color="auto" w:sz="4" w:space="0"/>
+          </w:tblBorders>
+          <w:tblCellMar>
+            <w:top w:w="0" w:type="dxa"/>
+            <w:left w:w="108" w:type="dxa"/>
+            <w:bottom w:w="0" w:type="dxa"/>
+            <w:right w:w="108" w:type="dxa"/>
+          </w:tblCellMar>
+        </w:tblPrEx>
         <w:tc>
           <w:tcPr>
             <w:tcW w:w="8494" w:type="dxa"/>
@@ -821,6 +1008,7 @@
           </w:tcPr>
           <w:p>
             <w:pPr>
+              <w:spacing w:after="0" w:line="240" w:lineRule="auto"/>
               <w:rPr>
                 <w:rFonts w:ascii="Times New Roman" w:hAnsi="Times New Roman" w:cs="Times New Roman"/>
                 <w:b/>
@@ -879,7 +1067,7 @@
     </w:p>
     <w:p>
       <w:pPr>
-        <w:pStyle w:val="PargrafodaLista"/>
+        <w:pStyle w:val="5"/>
         <w:rPr>
           <w:rFonts w:ascii="Times New Roman" w:hAnsi="Times New Roman" w:cs="Times New Roman"/>
           <w:sz w:val="24"/>
@@ -889,7 +1077,7 @@
     </w:p>
     <w:p>
       <w:pPr>
-        <w:pStyle w:val="PargrafodaLista"/>
+        <w:pStyle w:val="5"/>
         <w:rPr>
           <w:rFonts w:ascii="Times New Roman" w:hAnsi="Times New Roman" w:cs="Times New Roman"/>
           <w:sz w:val="24"/>
@@ -940,23 +1128,54 @@
     </w:p>
     <w:tbl>
       <w:tblPr>
-        <w:tblStyle w:val="Tabelacomgrade"/>
+        <w:tblStyle w:val="4"/>
         <w:tblW w:w="8489" w:type="dxa"/>
         <w:tblInd w:w="-5" w:type="dxa"/>
-        <w:tblLook w:val="04A0" w:firstRow="1" w:lastRow="0" w:firstColumn="1" w:lastColumn="0" w:noHBand="0" w:noVBand="1"/>
+        <w:tblBorders>
+          <w:top w:val="single" w:color="auto" w:sz="4" w:space="0"/>
+          <w:left w:val="single" w:color="auto" w:sz="4" w:space="0"/>
+          <w:bottom w:val="single" w:color="auto" w:sz="4" w:space="0"/>
+          <w:right w:val="single" w:color="auto" w:sz="4" w:space="0"/>
+          <w:insideH w:val="single" w:color="auto" w:sz="4" w:space="0"/>
+          <w:insideV w:val="single" w:color="auto" w:sz="4" w:space="0"/>
+        </w:tblBorders>
+        <w:tblLayout w:type="autofit"/>
+        <w:tblCellMar>
+          <w:top w:w="0" w:type="dxa"/>
+          <w:left w:w="108" w:type="dxa"/>
+          <w:bottom w:w="0" w:type="dxa"/>
+          <w:right w:w="108" w:type="dxa"/>
+        </w:tblCellMar>
       </w:tblPr>
       <w:tblGrid>
         <w:gridCol w:w="3885"/>
         <w:gridCol w:w="4604"/>
       </w:tblGrid>
       <w:tr>
+        <w:tblPrEx>
+          <w:tblBorders>
+            <w:top w:val="single" w:color="auto" w:sz="4" w:space="0"/>
+            <w:left w:val="single" w:color="auto" w:sz="4" w:space="0"/>
+            <w:bottom w:val="single" w:color="auto" w:sz="4" w:space="0"/>
+            <w:right w:val="single" w:color="auto" w:sz="4" w:space="0"/>
+            <w:insideH w:val="single" w:color="auto" w:sz="4" w:space="0"/>
+            <w:insideV w:val="single" w:color="auto" w:sz="4" w:space="0"/>
+          </w:tblBorders>
+          <w:tblCellMar>
+            <w:top w:w="0" w:type="dxa"/>
+            <w:left w:w="108" w:type="dxa"/>
+            <w:bottom w:w="0" w:type="dxa"/>
+            <w:right w:w="108" w:type="dxa"/>
+          </w:tblCellMar>
+        </w:tblPrEx>
         <w:tc>
           <w:tcPr>
             <w:tcW w:w="3885" w:type="dxa"/>
           </w:tcPr>
           <w:p>
             <w:pPr>
-              <w:pStyle w:val="PargrafodaLista"/>
+              <w:pStyle w:val="5"/>
+              <w:spacing w:after="0" w:line="240" w:lineRule="auto"/>
               <w:ind w:left="0"/>
               <w:rPr>
                 <w:rFonts w:ascii="Times New Roman" w:hAnsi="Times New Roman" w:cs="Times New Roman"/>
@@ -984,6 +1203,7 @@
           </w:tcPr>
           <w:p>
             <w:pPr>
+              <w:spacing w:after="0" w:line="240" w:lineRule="auto"/>
               <w:rPr>
                 <w:rFonts w:ascii="Times New Roman" w:hAnsi="Times New Roman" w:cs="Times New Roman"/>
                 <w:sz w:val="24"/>
@@ -1002,13 +1222,30 @@
         </w:tc>
       </w:tr>
       <w:tr>
+        <w:tblPrEx>
+          <w:tblBorders>
+            <w:top w:val="single" w:color="auto" w:sz="4" w:space="0"/>
+            <w:left w:val="single" w:color="auto" w:sz="4" w:space="0"/>
+            <w:bottom w:val="single" w:color="auto" w:sz="4" w:space="0"/>
+            <w:right w:val="single" w:color="auto" w:sz="4" w:space="0"/>
+            <w:insideH w:val="single" w:color="auto" w:sz="4" w:space="0"/>
+            <w:insideV w:val="single" w:color="auto" w:sz="4" w:space="0"/>
+          </w:tblBorders>
+          <w:tblCellMar>
+            <w:top w:w="0" w:type="dxa"/>
+            <w:left w:w="108" w:type="dxa"/>
+            <w:bottom w:w="0" w:type="dxa"/>
+            <w:right w:w="108" w:type="dxa"/>
+          </w:tblCellMar>
+        </w:tblPrEx>
         <w:tc>
           <w:tcPr>
             <w:tcW w:w="3885" w:type="dxa"/>
           </w:tcPr>
           <w:p>
             <w:pPr>
-              <w:pStyle w:val="PargrafodaLista"/>
+              <w:pStyle w:val="5"/>
+              <w:spacing w:after="0" w:line="240" w:lineRule="auto"/>
               <w:ind w:left="0"/>
               <w:rPr>
                 <w:rFonts w:ascii="Times New Roman" w:hAnsi="Times New Roman" w:cs="Times New Roman"/>
@@ -1036,6 +1273,7 @@
           </w:tcPr>
           <w:p>
             <w:pPr>
+              <w:spacing w:after="0" w:line="240" w:lineRule="auto"/>
               <w:rPr>
                 <w:rFonts w:ascii="Times New Roman" w:hAnsi="Times New Roman" w:cs="Times New Roman"/>
                 <w:sz w:val="24"/>
@@ -1053,6 +1291,7 @@
           </w:p>
           <w:p>
             <w:pPr>
+              <w:spacing w:after="0" w:line="240" w:lineRule="auto"/>
               <w:rPr>
                 <w:rFonts w:ascii="Times New Roman" w:hAnsi="Times New Roman" w:cs="Times New Roman"/>
                 <w:sz w:val="24"/>
@@ -1071,13 +1310,30 @@
         </w:tc>
       </w:tr>
       <w:tr>
+        <w:tblPrEx>
+          <w:tblBorders>
+            <w:top w:val="single" w:color="auto" w:sz="4" w:space="0"/>
+            <w:left w:val="single" w:color="auto" w:sz="4" w:space="0"/>
+            <w:bottom w:val="single" w:color="auto" w:sz="4" w:space="0"/>
+            <w:right w:val="single" w:color="auto" w:sz="4" w:space="0"/>
+            <w:insideH w:val="single" w:color="auto" w:sz="4" w:space="0"/>
+            <w:insideV w:val="single" w:color="auto" w:sz="4" w:space="0"/>
+          </w:tblBorders>
+          <w:tblCellMar>
+            <w:top w:w="0" w:type="dxa"/>
+            <w:left w:w="108" w:type="dxa"/>
+            <w:bottom w:w="0" w:type="dxa"/>
+            <w:right w:w="108" w:type="dxa"/>
+          </w:tblCellMar>
+        </w:tblPrEx>
         <w:tc>
           <w:tcPr>
             <w:tcW w:w="3885" w:type="dxa"/>
           </w:tcPr>
           <w:p>
             <w:pPr>
-              <w:pStyle w:val="PargrafodaLista"/>
+              <w:pStyle w:val="5"/>
+              <w:spacing w:after="0" w:line="240" w:lineRule="auto"/>
               <w:ind w:left="0"/>
               <w:rPr>
                 <w:rFonts w:ascii="Times New Roman" w:hAnsi="Times New Roman" w:cs="Times New Roman"/>
@@ -1105,6 +1361,7 @@
           </w:tcPr>
           <w:p>
             <w:pPr>
+              <w:spacing w:after="0" w:line="240" w:lineRule="auto"/>
               <w:rPr>
                 <w:rFonts w:ascii="Times New Roman" w:hAnsi="Times New Roman" w:cs="Times New Roman"/>
                 <w:sz w:val="24"/>
@@ -1123,12 +1380,29 @@
         </w:tc>
       </w:tr>
       <w:tr>
+        <w:tblPrEx>
+          <w:tblBorders>
+            <w:top w:val="single" w:color="auto" w:sz="4" w:space="0"/>
+            <w:left w:val="single" w:color="auto" w:sz="4" w:space="0"/>
+            <w:bottom w:val="single" w:color="auto" w:sz="4" w:space="0"/>
+            <w:right w:val="single" w:color="auto" w:sz="4" w:space="0"/>
+            <w:insideH w:val="single" w:color="auto" w:sz="4" w:space="0"/>
+            <w:insideV w:val="single" w:color="auto" w:sz="4" w:space="0"/>
+          </w:tblBorders>
+          <w:tblCellMar>
+            <w:top w:w="0" w:type="dxa"/>
+            <w:left w:w="108" w:type="dxa"/>
+            <w:bottom w:w="0" w:type="dxa"/>
+            <w:right w:w="108" w:type="dxa"/>
+          </w:tblCellMar>
+        </w:tblPrEx>
         <w:tc>
           <w:tcPr>
             <w:tcW w:w="3885" w:type="dxa"/>
           </w:tcPr>
           <w:p>
             <w:pPr>
+              <w:spacing w:after="0" w:line="240" w:lineRule="auto"/>
               <w:rPr>
                 <w:rFonts w:ascii="Times New Roman" w:hAnsi="Times New Roman" w:cs="Times New Roman"/>
                 <w:b/>
@@ -1155,6 +1429,7 @@
           </w:tcPr>
           <w:p>
             <w:pPr>
+              <w:spacing w:after="0" w:line="240" w:lineRule="auto"/>
               <w:rPr>
                 <w:rFonts w:ascii="Times New Roman" w:hAnsi="Times New Roman" w:cs="Times New Roman"/>
                 <w:sz w:val="24"/>
@@ -1173,13 +1448,30 @@
         </w:tc>
       </w:tr>
       <w:tr>
+        <w:tblPrEx>
+          <w:tblBorders>
+            <w:top w:val="single" w:color="auto" w:sz="4" w:space="0"/>
+            <w:left w:val="single" w:color="auto" w:sz="4" w:space="0"/>
+            <w:bottom w:val="single" w:color="auto" w:sz="4" w:space="0"/>
+            <w:right w:val="single" w:color="auto" w:sz="4" w:space="0"/>
+            <w:insideH w:val="single" w:color="auto" w:sz="4" w:space="0"/>
+            <w:insideV w:val="single" w:color="auto" w:sz="4" w:space="0"/>
+          </w:tblBorders>
+          <w:tblCellMar>
+            <w:top w:w="0" w:type="dxa"/>
+            <w:left w:w="108" w:type="dxa"/>
+            <w:bottom w:w="0" w:type="dxa"/>
+            <w:right w:w="108" w:type="dxa"/>
+          </w:tblCellMar>
+        </w:tblPrEx>
         <w:tc>
           <w:tcPr>
             <w:tcW w:w="3885" w:type="dxa"/>
           </w:tcPr>
           <w:p>
             <w:pPr>
-              <w:pStyle w:val="PargrafodaLista"/>
+              <w:pStyle w:val="5"/>
+              <w:spacing w:after="0" w:line="240" w:lineRule="auto"/>
               <w:ind w:left="0"/>
               <w:rPr>
                 <w:rFonts w:ascii="Times New Roman" w:hAnsi="Times New Roman" w:cs="Times New Roman"/>
@@ -1207,6 +1499,7 @@
           </w:tcPr>
           <w:p>
             <w:pPr>
+              <w:spacing w:after="0" w:line="240" w:lineRule="auto"/>
               <w:rPr>
                 <w:rFonts w:ascii="Times New Roman" w:hAnsi="Times New Roman" w:cs="Times New Roman"/>
                 <w:color w:val="FF0000"/>
@@ -1229,20 +1522,12 @@
                 <w:sz w:val="24"/>
                 <w:szCs w:val="24"/>
               </w:rPr>
-              <w:t>Caso de uso “Autenticar Usuário”</w:t>
-            </w:r>
-            <w:r>
-              <w:rPr>
-                <w:rFonts w:ascii="Times New Roman" w:hAnsi="Times New Roman" w:cs="Times New Roman"/>
-                <w:color w:val="FF0000"/>
-                <w:sz w:val="24"/>
-                <w:szCs w:val="24"/>
-              </w:rPr>
-              <w:t>.</w:t>
-            </w:r>
-          </w:p>
-          <w:p>
-            <w:pPr>
+              <w:t>Caso de uso “Autenticar Usuário”.</w:t>
+            </w:r>
+          </w:p>
+          <w:p>
+            <w:pPr>
+              <w:spacing w:after="0" w:line="240" w:lineRule="auto"/>
               <w:rPr>
                 <w:rFonts w:ascii="Times New Roman" w:hAnsi="Times New Roman" w:cs="Times New Roman"/>
                 <w:sz w:val="24"/>
@@ -1270,13 +1555,30 @@
         </w:tc>
       </w:tr>
       <w:tr>
+        <w:tblPrEx>
+          <w:tblBorders>
+            <w:top w:val="single" w:color="auto" w:sz="4" w:space="0"/>
+            <w:left w:val="single" w:color="auto" w:sz="4" w:space="0"/>
+            <w:bottom w:val="single" w:color="auto" w:sz="4" w:space="0"/>
+            <w:right w:val="single" w:color="auto" w:sz="4" w:space="0"/>
+            <w:insideH w:val="single" w:color="auto" w:sz="4" w:space="0"/>
+            <w:insideV w:val="single" w:color="auto" w:sz="4" w:space="0"/>
+          </w:tblBorders>
+          <w:tblCellMar>
+            <w:top w:w="0" w:type="dxa"/>
+            <w:left w:w="108" w:type="dxa"/>
+            <w:bottom w:w="0" w:type="dxa"/>
+            <w:right w:w="108" w:type="dxa"/>
+          </w:tblCellMar>
+        </w:tblPrEx>
         <w:tc>
           <w:tcPr>
             <w:tcW w:w="3885" w:type="dxa"/>
           </w:tcPr>
           <w:p>
             <w:pPr>
-              <w:pStyle w:val="PargrafodaLista"/>
+              <w:pStyle w:val="5"/>
+              <w:spacing w:after="0" w:line="240" w:lineRule="auto"/>
               <w:ind w:left="0"/>
               <w:rPr>
                 <w:rFonts w:ascii="Times New Roman" w:hAnsi="Times New Roman" w:cs="Times New Roman"/>
@@ -1304,6 +1606,7 @@
           </w:tcPr>
           <w:p>
             <w:pPr>
+              <w:spacing w:after="0" w:line="240" w:lineRule="auto"/>
               <w:rPr>
                 <w:rFonts w:ascii="Times New Roman" w:hAnsi="Times New Roman" w:cs="Times New Roman"/>
                 <w:sz w:val="24"/>
@@ -1314,13 +1617,30 @@
         </w:tc>
       </w:tr>
       <w:tr>
+        <w:tblPrEx>
+          <w:tblBorders>
+            <w:top w:val="single" w:color="auto" w:sz="4" w:space="0"/>
+            <w:left w:val="single" w:color="auto" w:sz="4" w:space="0"/>
+            <w:bottom w:val="single" w:color="auto" w:sz="4" w:space="0"/>
+            <w:right w:val="single" w:color="auto" w:sz="4" w:space="0"/>
+            <w:insideH w:val="single" w:color="auto" w:sz="4" w:space="0"/>
+            <w:insideV w:val="single" w:color="auto" w:sz="4" w:space="0"/>
+          </w:tblBorders>
+          <w:tblCellMar>
+            <w:top w:w="0" w:type="dxa"/>
+            <w:left w:w="108" w:type="dxa"/>
+            <w:bottom w:w="0" w:type="dxa"/>
+            <w:right w:w="108" w:type="dxa"/>
+          </w:tblCellMar>
+        </w:tblPrEx>
         <w:tc>
           <w:tcPr>
             <w:tcW w:w="3885" w:type="dxa"/>
           </w:tcPr>
           <w:p>
             <w:pPr>
-              <w:pStyle w:val="PargrafodaLista"/>
+              <w:pStyle w:val="5"/>
+              <w:spacing w:after="0" w:line="240" w:lineRule="auto"/>
               <w:ind w:left="0"/>
               <w:rPr>
                 <w:rFonts w:ascii="Times New Roman" w:hAnsi="Times New Roman" w:cs="Times New Roman"/>
@@ -1348,6 +1668,7 @@
           </w:tcPr>
           <w:p>
             <w:pPr>
+              <w:spacing w:after="0" w:line="240" w:lineRule="auto"/>
               <w:rPr>
                 <w:rFonts w:ascii="Times New Roman" w:hAnsi="Times New Roman" w:cs="Times New Roman"/>
                 <w:sz w:val="24"/>
@@ -1367,6 +1688,22 @@
         </w:tc>
       </w:tr>
       <w:tr>
+        <w:tblPrEx>
+          <w:tblBorders>
+            <w:top w:val="single" w:color="auto" w:sz="4" w:space="0"/>
+            <w:left w:val="single" w:color="auto" w:sz="4" w:space="0"/>
+            <w:bottom w:val="single" w:color="auto" w:sz="4" w:space="0"/>
+            <w:right w:val="single" w:color="auto" w:sz="4" w:space="0"/>
+            <w:insideH w:val="single" w:color="auto" w:sz="4" w:space="0"/>
+            <w:insideV w:val="single" w:color="auto" w:sz="4" w:space="0"/>
+          </w:tblBorders>
+          <w:tblCellMar>
+            <w:top w:w="0" w:type="dxa"/>
+            <w:left w:w="108" w:type="dxa"/>
+            <w:bottom w:w="0" w:type="dxa"/>
+            <w:right w:w="108" w:type="dxa"/>
+          </w:tblCellMar>
+        </w:tblPrEx>
         <w:tc>
           <w:tcPr>
             <w:tcW w:w="8489" w:type="dxa"/>
@@ -1374,6 +1711,7 @@
           </w:tcPr>
           <w:p>
             <w:pPr>
+              <w:spacing w:after="0" w:line="240" w:lineRule="auto"/>
               <w:jc w:val="center"/>
               <w:rPr>
                 <w:rFonts w:ascii="Times New Roman" w:hAnsi="Times New Roman" w:cs="Times New Roman"/>
@@ -1397,6 +1735,22 @@
         </w:tc>
       </w:tr>
       <w:tr>
+        <w:tblPrEx>
+          <w:tblBorders>
+            <w:top w:val="single" w:color="auto" w:sz="4" w:space="0"/>
+            <w:left w:val="single" w:color="auto" w:sz="4" w:space="0"/>
+            <w:bottom w:val="single" w:color="auto" w:sz="4" w:space="0"/>
+            <w:right w:val="single" w:color="auto" w:sz="4" w:space="0"/>
+            <w:insideH w:val="single" w:color="auto" w:sz="4" w:space="0"/>
+            <w:insideV w:val="single" w:color="auto" w:sz="4" w:space="0"/>
+          </w:tblBorders>
+          <w:tblCellMar>
+            <w:top w:w="0" w:type="dxa"/>
+            <w:left w:w="108" w:type="dxa"/>
+            <w:bottom w:w="0" w:type="dxa"/>
+            <w:right w:w="108" w:type="dxa"/>
+          </w:tblCellMar>
+        </w:tblPrEx>
         <w:tc>
           <w:tcPr>
             <w:tcW w:w="8489" w:type="dxa"/>
@@ -1404,11 +1758,12 @@
           </w:tcPr>
           <w:p>
             <w:pPr>
-              <w:pStyle w:val="PargrafodaLista"/>
+              <w:pStyle w:val="5"/>
               <w:numPr>
                 <w:ilvl w:val="0"/>
-                <w:numId w:val="4"/>
+                <w:numId w:val="2"/>
               </w:numPr>
+              <w:spacing w:after="0" w:line="240" w:lineRule="auto"/>
               <w:rPr>
                 <w:rFonts w:ascii="Times New Roman" w:hAnsi="Times New Roman" w:cs="Times New Roman"/>
                 <w:sz w:val="24"/>
@@ -1435,24 +1790,24 @@
           </w:p>
           <w:p>
             <w:pPr>
-              <w:pStyle w:val="PargrafodaLista"/>
+              <w:pStyle w:val="5"/>
               <w:numPr>
                 <w:ilvl w:val="0"/>
-                <w:numId w:val="4"/>
+                <w:numId w:val="2"/>
               </w:numPr>
-              <w:rPr>
-                <w:rFonts w:ascii="Times New Roman" w:hAnsi="Times New Roman" w:cs="Times New Roman"/>
-                <w:sz w:val="24"/>
-                <w:szCs w:val="24"/>
-              </w:rPr>
-            </w:pPr>
-            <w:r>
-              <w:rPr>
-                <w:rFonts w:ascii="Times New Roman" w:hAnsi="Times New Roman" w:cs="Times New Roman"/>
-                <w:sz w:val="24"/>
-                <w:szCs w:val="24"/>
-              </w:rPr>
-              <w:lastRenderedPageBreak/>
+              <w:spacing w:after="0" w:line="240" w:lineRule="auto"/>
+              <w:rPr>
+                <w:rFonts w:ascii="Times New Roman" w:hAnsi="Times New Roman" w:cs="Times New Roman"/>
+                <w:sz w:val="24"/>
+                <w:szCs w:val="24"/>
+              </w:rPr>
+            </w:pPr>
+            <w:r>
+              <w:rPr>
+                <w:rFonts w:ascii="Times New Roman" w:hAnsi="Times New Roman" w:cs="Times New Roman"/>
+                <w:sz w:val="24"/>
+                <w:szCs w:val="24"/>
+              </w:rPr>
               <w:t xml:space="preserve">Sistema exibe tela </w:t>
             </w:r>
             <w:r>
@@ -1462,25 +1817,7 @@
                 <w:sz w:val="24"/>
                 <w:szCs w:val="24"/>
               </w:rPr>
-              <w:t>“</w:t>
-            </w:r>
-            <w:r>
-              <w:rPr>
-                <w:rFonts w:ascii="Times New Roman" w:hAnsi="Times New Roman" w:cs="Times New Roman"/>
-                <w:color w:val="FF0000"/>
-                <w:sz w:val="24"/>
-                <w:szCs w:val="24"/>
-              </w:rPr>
-              <w:t>Tela Manter usuário</w:t>
-            </w:r>
-            <w:r>
-              <w:rPr>
-                <w:rFonts w:ascii="Times New Roman" w:hAnsi="Times New Roman" w:cs="Times New Roman"/>
-                <w:color w:val="FF0000"/>
-                <w:sz w:val="24"/>
-                <w:szCs w:val="24"/>
-              </w:rPr>
-              <w:t>”</w:t>
+              <w:t>“Tela Manter usuário”</w:t>
             </w:r>
             <w:r>
               <w:rPr>
@@ -1493,11 +1830,12 @@
           </w:p>
           <w:p>
             <w:pPr>
-              <w:pStyle w:val="PargrafodaLista"/>
+              <w:pStyle w:val="5"/>
               <w:numPr>
                 <w:ilvl w:val="0"/>
-                <w:numId w:val="4"/>
+                <w:numId w:val="2"/>
               </w:numPr>
+              <w:spacing w:after="0" w:line="240" w:lineRule="auto"/>
               <w:rPr>
                 <w:rFonts w:ascii="Times New Roman" w:hAnsi="Times New Roman" w:cs="Times New Roman"/>
                 <w:sz w:val="24"/>
@@ -1515,11 +1853,12 @@
           </w:p>
           <w:p>
             <w:pPr>
-              <w:pStyle w:val="PargrafodaLista"/>
+              <w:pStyle w:val="5"/>
               <w:numPr>
                 <w:ilvl w:val="0"/>
-                <w:numId w:val="4"/>
+                <w:numId w:val="2"/>
               </w:numPr>
+              <w:spacing w:after="0" w:line="240" w:lineRule="auto"/>
               <w:rPr>
                 <w:rFonts w:ascii="Times New Roman" w:hAnsi="Times New Roman" w:cs="Times New Roman"/>
                 <w:sz w:val="24"/>
@@ -1541,36 +1880,17 @@
                 <w:sz w:val="24"/>
                 <w:szCs w:val="24"/>
               </w:rPr>
-              <w:t>DD-</w:t>
-            </w:r>
-            <w:proofErr w:type="spellStart"/>
-            <w:r>
-              <w:rPr>
-                <w:rFonts w:ascii="Times New Roman" w:hAnsi="Times New Roman" w:cs="Times New Roman"/>
-                <w:color w:val="FF0000"/>
-                <w:sz w:val="24"/>
-                <w:szCs w:val="24"/>
-              </w:rPr>
-              <w:t>Alugaí</w:t>
-            </w:r>
-            <w:proofErr w:type="spellEnd"/>
-            <w:r>
-              <w:rPr>
-                <w:rFonts w:ascii="Times New Roman" w:hAnsi="Times New Roman" w:cs="Times New Roman"/>
-                <w:color w:val="FF0000"/>
-                <w:sz w:val="24"/>
-                <w:szCs w:val="24"/>
-              </w:rPr>
-              <w:t>.</w:t>
-            </w:r>
-          </w:p>
-          <w:p>
-            <w:pPr>
-              <w:pStyle w:val="PargrafodaLista"/>
+              <w:t>DD-Alugaí.</w:t>
+            </w:r>
+          </w:p>
+          <w:p>
+            <w:pPr>
+              <w:pStyle w:val="5"/>
               <w:numPr>
                 <w:ilvl w:val="0"/>
-                <w:numId w:val="4"/>
+                <w:numId w:val="2"/>
               </w:numPr>
+              <w:spacing w:after="0" w:line="240" w:lineRule="auto"/>
               <w:rPr>
                 <w:rFonts w:ascii="Times New Roman" w:hAnsi="Times New Roman" w:cs="Times New Roman"/>
                 <w:sz w:val="24"/>
@@ -1589,6 +1909,22 @@
         </w:tc>
       </w:tr>
       <w:tr>
+        <w:tblPrEx>
+          <w:tblBorders>
+            <w:top w:val="single" w:color="auto" w:sz="4" w:space="0"/>
+            <w:left w:val="single" w:color="auto" w:sz="4" w:space="0"/>
+            <w:bottom w:val="single" w:color="auto" w:sz="4" w:space="0"/>
+            <w:right w:val="single" w:color="auto" w:sz="4" w:space="0"/>
+            <w:insideH w:val="single" w:color="auto" w:sz="4" w:space="0"/>
+            <w:insideV w:val="single" w:color="auto" w:sz="4" w:space="0"/>
+          </w:tblBorders>
+          <w:tblCellMar>
+            <w:top w:w="0" w:type="dxa"/>
+            <w:left w:w="108" w:type="dxa"/>
+            <w:bottom w:w="0" w:type="dxa"/>
+            <w:right w:w="108" w:type="dxa"/>
+          </w:tblCellMar>
+        </w:tblPrEx>
         <w:tc>
           <w:tcPr>
             <w:tcW w:w="8489" w:type="dxa"/>
@@ -1596,7 +1932,8 @@
           </w:tcPr>
           <w:p>
             <w:pPr>
-              <w:pStyle w:val="PargrafodaLista"/>
+              <w:pStyle w:val="5"/>
+              <w:spacing w:after="0" w:line="240" w:lineRule="auto"/>
               <w:jc w:val="center"/>
               <w:rPr>
                 <w:rFonts w:ascii="Times New Roman" w:hAnsi="Times New Roman" w:cs="Times New Roman"/>
@@ -1614,13 +1951,13 @@
                 <w:sz w:val="24"/>
                 <w:szCs w:val="24"/>
               </w:rPr>
-              <w:lastRenderedPageBreak/>
               <w:t>Fluxo Exceção</w:t>
             </w:r>
           </w:p>
           <w:p>
             <w:pPr>
-              <w:pStyle w:val="PargrafodaLista"/>
+              <w:pStyle w:val="5"/>
+              <w:spacing w:after="0" w:line="240" w:lineRule="auto"/>
               <w:ind w:left="0"/>
               <w:rPr>
                 <w:rFonts w:ascii="Times New Roman" w:hAnsi="Times New Roman" w:cs="Times New Roman"/>
@@ -1632,6 +1969,22 @@
         </w:tc>
       </w:tr>
       <w:tr>
+        <w:tblPrEx>
+          <w:tblBorders>
+            <w:top w:val="single" w:color="auto" w:sz="4" w:space="0"/>
+            <w:left w:val="single" w:color="auto" w:sz="4" w:space="0"/>
+            <w:bottom w:val="single" w:color="auto" w:sz="4" w:space="0"/>
+            <w:right w:val="single" w:color="auto" w:sz="4" w:space="0"/>
+            <w:insideH w:val="single" w:color="auto" w:sz="4" w:space="0"/>
+            <w:insideV w:val="single" w:color="auto" w:sz="4" w:space="0"/>
+          </w:tblBorders>
+          <w:tblCellMar>
+            <w:top w:w="0" w:type="dxa"/>
+            <w:left w:w="108" w:type="dxa"/>
+            <w:bottom w:w="0" w:type="dxa"/>
+            <w:right w:w="108" w:type="dxa"/>
+          </w:tblCellMar>
+        </w:tblPrEx>
         <w:tc>
           <w:tcPr>
             <w:tcW w:w="8489" w:type="dxa"/>
@@ -1639,7 +1992,8 @@
           </w:tcPr>
           <w:p>
             <w:pPr>
-              <w:pStyle w:val="PargrafodaLista"/>
+              <w:pStyle w:val="5"/>
+              <w:spacing w:after="0" w:line="240" w:lineRule="auto"/>
               <w:ind w:left="0"/>
               <w:rPr>
                 <w:rFonts w:ascii="Times New Roman" w:hAnsi="Times New Roman" w:cs="Times New Roman"/>
@@ -1655,27 +2009,7 @@
                 <w:sz w:val="24"/>
                 <w:szCs w:val="24"/>
               </w:rPr>
-              <w:t xml:space="preserve">Linha </w:t>
-            </w:r>
-            <w:r>
-              <w:rPr>
-                <w:rFonts w:ascii="Times New Roman" w:hAnsi="Times New Roman" w:cs="Times New Roman"/>
-                <w:b/>
-                <w:bCs/>
-                <w:sz w:val="24"/>
-                <w:szCs w:val="24"/>
-              </w:rPr>
-              <w:t>4</w:t>
-            </w:r>
-            <w:r>
-              <w:rPr>
-                <w:rFonts w:ascii="Times New Roman" w:hAnsi="Times New Roman" w:cs="Times New Roman"/>
-                <w:b/>
-                <w:bCs/>
-                <w:sz w:val="24"/>
-                <w:szCs w:val="24"/>
-              </w:rPr>
-              <w:t>.</w:t>
+              <w:t>Linha 4.</w:t>
             </w:r>
             <w:r>
               <w:rPr>
@@ -1708,7 +2042,7 @@
     </w:tbl>
     <w:p>
       <w:pPr>
-        <w:pStyle w:val="PargrafodaLista"/>
+        <w:pStyle w:val="5"/>
         <w:rPr>
           <w:rFonts w:ascii="Times New Roman" w:hAnsi="Times New Roman" w:cs="Times New Roman"/>
           <w:sz w:val="24"/>
@@ -1718,7 +2052,7 @@
     </w:p>
     <w:p>
       <w:pPr>
-        <w:pStyle w:val="PargrafodaLista"/>
+        <w:pStyle w:val="5"/>
         <w:rPr>
           <w:rFonts w:ascii="Times New Roman" w:hAnsi="Times New Roman" w:cs="Times New Roman"/>
           <w:sz w:val="24"/>
@@ -1762,23 +2096,54 @@
     </w:p>
     <w:tbl>
       <w:tblPr>
-        <w:tblStyle w:val="Tabelacomgrade"/>
+        <w:tblStyle w:val="4"/>
         <w:tblW w:w="8489" w:type="dxa"/>
         <w:tblInd w:w="-5" w:type="dxa"/>
-        <w:tblLook w:val="04A0" w:firstRow="1" w:lastRow="0" w:firstColumn="1" w:lastColumn="0" w:noHBand="0" w:noVBand="1"/>
+        <w:tblBorders>
+          <w:top w:val="single" w:color="auto" w:sz="4" w:space="0"/>
+          <w:left w:val="single" w:color="auto" w:sz="4" w:space="0"/>
+          <w:bottom w:val="single" w:color="auto" w:sz="4" w:space="0"/>
+          <w:right w:val="single" w:color="auto" w:sz="4" w:space="0"/>
+          <w:insideH w:val="single" w:color="auto" w:sz="4" w:space="0"/>
+          <w:insideV w:val="single" w:color="auto" w:sz="4" w:space="0"/>
+        </w:tblBorders>
+        <w:tblLayout w:type="autofit"/>
+        <w:tblCellMar>
+          <w:top w:w="0" w:type="dxa"/>
+          <w:left w:w="108" w:type="dxa"/>
+          <w:bottom w:w="0" w:type="dxa"/>
+          <w:right w:w="108" w:type="dxa"/>
+        </w:tblCellMar>
       </w:tblPr>
       <w:tblGrid>
         <w:gridCol w:w="3885"/>
         <w:gridCol w:w="4604"/>
       </w:tblGrid>
       <w:tr>
+        <w:tblPrEx>
+          <w:tblBorders>
+            <w:top w:val="single" w:color="auto" w:sz="4" w:space="0"/>
+            <w:left w:val="single" w:color="auto" w:sz="4" w:space="0"/>
+            <w:bottom w:val="single" w:color="auto" w:sz="4" w:space="0"/>
+            <w:right w:val="single" w:color="auto" w:sz="4" w:space="0"/>
+            <w:insideH w:val="single" w:color="auto" w:sz="4" w:space="0"/>
+            <w:insideV w:val="single" w:color="auto" w:sz="4" w:space="0"/>
+          </w:tblBorders>
+          <w:tblCellMar>
+            <w:top w:w="0" w:type="dxa"/>
+            <w:left w:w="108" w:type="dxa"/>
+            <w:bottom w:w="0" w:type="dxa"/>
+            <w:right w:w="108" w:type="dxa"/>
+          </w:tblCellMar>
+        </w:tblPrEx>
         <w:tc>
           <w:tcPr>
             <w:tcW w:w="3885" w:type="dxa"/>
           </w:tcPr>
           <w:p>
             <w:pPr>
-              <w:pStyle w:val="PargrafodaLista"/>
+              <w:pStyle w:val="5"/>
+              <w:spacing w:after="0" w:line="240" w:lineRule="auto"/>
               <w:ind w:left="0"/>
               <w:rPr>
                 <w:rFonts w:ascii="Times New Roman" w:hAnsi="Times New Roman" w:cs="Times New Roman"/>
@@ -1806,6 +2171,7 @@
           </w:tcPr>
           <w:p>
             <w:pPr>
+              <w:spacing w:after="0" w:line="240" w:lineRule="auto"/>
               <w:rPr>
                 <w:rFonts w:ascii="Times New Roman" w:hAnsi="Times New Roman" w:cs="Times New Roman"/>
                 <w:sz w:val="24"/>
@@ -1824,13 +2190,30 @@
         </w:tc>
       </w:tr>
       <w:tr>
+        <w:tblPrEx>
+          <w:tblBorders>
+            <w:top w:val="single" w:color="auto" w:sz="4" w:space="0"/>
+            <w:left w:val="single" w:color="auto" w:sz="4" w:space="0"/>
+            <w:bottom w:val="single" w:color="auto" w:sz="4" w:space="0"/>
+            <w:right w:val="single" w:color="auto" w:sz="4" w:space="0"/>
+            <w:insideH w:val="single" w:color="auto" w:sz="4" w:space="0"/>
+            <w:insideV w:val="single" w:color="auto" w:sz="4" w:space="0"/>
+          </w:tblBorders>
+          <w:tblCellMar>
+            <w:top w:w="0" w:type="dxa"/>
+            <w:left w:w="108" w:type="dxa"/>
+            <w:bottom w:w="0" w:type="dxa"/>
+            <w:right w:w="108" w:type="dxa"/>
+          </w:tblCellMar>
+        </w:tblPrEx>
         <w:tc>
           <w:tcPr>
             <w:tcW w:w="3885" w:type="dxa"/>
           </w:tcPr>
           <w:p>
             <w:pPr>
-              <w:pStyle w:val="PargrafodaLista"/>
+              <w:pStyle w:val="5"/>
+              <w:spacing w:after="0" w:line="240" w:lineRule="auto"/>
               <w:ind w:left="0"/>
               <w:rPr>
                 <w:rFonts w:ascii="Times New Roman" w:hAnsi="Times New Roman" w:cs="Times New Roman"/>
@@ -1858,6 +2241,7 @@
           </w:tcPr>
           <w:p>
             <w:pPr>
+              <w:spacing w:after="0" w:line="240" w:lineRule="auto"/>
               <w:rPr>
                 <w:rFonts w:ascii="Times New Roman" w:hAnsi="Times New Roman" w:cs="Times New Roman"/>
                 <w:sz w:val="24"/>
@@ -1876,13 +2260,30 @@
         </w:tc>
       </w:tr>
       <w:tr>
+        <w:tblPrEx>
+          <w:tblBorders>
+            <w:top w:val="single" w:color="auto" w:sz="4" w:space="0"/>
+            <w:left w:val="single" w:color="auto" w:sz="4" w:space="0"/>
+            <w:bottom w:val="single" w:color="auto" w:sz="4" w:space="0"/>
+            <w:right w:val="single" w:color="auto" w:sz="4" w:space="0"/>
+            <w:insideH w:val="single" w:color="auto" w:sz="4" w:space="0"/>
+            <w:insideV w:val="single" w:color="auto" w:sz="4" w:space="0"/>
+          </w:tblBorders>
+          <w:tblCellMar>
+            <w:top w:w="0" w:type="dxa"/>
+            <w:left w:w="108" w:type="dxa"/>
+            <w:bottom w:w="0" w:type="dxa"/>
+            <w:right w:w="108" w:type="dxa"/>
+          </w:tblCellMar>
+        </w:tblPrEx>
         <w:tc>
           <w:tcPr>
             <w:tcW w:w="3885" w:type="dxa"/>
           </w:tcPr>
           <w:p>
             <w:pPr>
-              <w:pStyle w:val="PargrafodaLista"/>
+              <w:pStyle w:val="5"/>
+              <w:spacing w:after="0" w:line="240" w:lineRule="auto"/>
               <w:ind w:left="0"/>
               <w:rPr>
                 <w:rFonts w:ascii="Times New Roman" w:hAnsi="Times New Roman" w:cs="Times New Roman"/>
@@ -1910,6 +2311,7 @@
           </w:tcPr>
           <w:p>
             <w:pPr>
+              <w:spacing w:after="0" w:line="240" w:lineRule="auto"/>
               <w:rPr>
                 <w:rFonts w:ascii="Times New Roman" w:hAnsi="Times New Roman" w:cs="Times New Roman"/>
                 <w:sz w:val="24"/>
@@ -1928,13 +2330,30 @@
         </w:tc>
       </w:tr>
       <w:tr>
+        <w:tblPrEx>
+          <w:tblBorders>
+            <w:top w:val="single" w:color="auto" w:sz="4" w:space="0"/>
+            <w:left w:val="single" w:color="auto" w:sz="4" w:space="0"/>
+            <w:bottom w:val="single" w:color="auto" w:sz="4" w:space="0"/>
+            <w:right w:val="single" w:color="auto" w:sz="4" w:space="0"/>
+            <w:insideH w:val="single" w:color="auto" w:sz="4" w:space="0"/>
+            <w:insideV w:val="single" w:color="auto" w:sz="4" w:space="0"/>
+          </w:tblBorders>
+          <w:tblCellMar>
+            <w:top w:w="0" w:type="dxa"/>
+            <w:left w:w="108" w:type="dxa"/>
+            <w:bottom w:w="0" w:type="dxa"/>
+            <w:right w:w="108" w:type="dxa"/>
+          </w:tblCellMar>
+        </w:tblPrEx>
         <w:tc>
           <w:tcPr>
             <w:tcW w:w="3885" w:type="dxa"/>
           </w:tcPr>
           <w:p>
             <w:pPr>
-              <w:pStyle w:val="PargrafodaLista"/>
+              <w:pStyle w:val="5"/>
+              <w:spacing w:after="0" w:line="240" w:lineRule="auto"/>
               <w:ind w:left="0"/>
               <w:rPr>
                 <w:rFonts w:ascii="Times New Roman" w:hAnsi="Times New Roman" w:cs="Times New Roman"/>
@@ -1962,6 +2381,7 @@
           </w:tcPr>
           <w:p>
             <w:pPr>
+              <w:spacing w:after="0" w:line="240" w:lineRule="auto"/>
               <w:rPr>
                 <w:rFonts w:ascii="Times New Roman" w:hAnsi="Times New Roman" w:cs="Times New Roman"/>
                 <w:sz w:val="24"/>
@@ -1980,13 +2400,30 @@
         </w:tc>
       </w:tr>
       <w:tr>
+        <w:tblPrEx>
+          <w:tblBorders>
+            <w:top w:val="single" w:color="auto" w:sz="4" w:space="0"/>
+            <w:left w:val="single" w:color="auto" w:sz="4" w:space="0"/>
+            <w:bottom w:val="single" w:color="auto" w:sz="4" w:space="0"/>
+            <w:right w:val="single" w:color="auto" w:sz="4" w:space="0"/>
+            <w:insideH w:val="single" w:color="auto" w:sz="4" w:space="0"/>
+            <w:insideV w:val="single" w:color="auto" w:sz="4" w:space="0"/>
+          </w:tblBorders>
+          <w:tblCellMar>
+            <w:top w:w="0" w:type="dxa"/>
+            <w:left w:w="108" w:type="dxa"/>
+            <w:bottom w:w="0" w:type="dxa"/>
+            <w:right w:w="108" w:type="dxa"/>
+          </w:tblCellMar>
+        </w:tblPrEx>
         <w:tc>
           <w:tcPr>
             <w:tcW w:w="3885" w:type="dxa"/>
           </w:tcPr>
           <w:p>
             <w:pPr>
-              <w:pStyle w:val="PargrafodaLista"/>
+              <w:pStyle w:val="5"/>
+              <w:spacing w:after="0" w:line="240" w:lineRule="auto"/>
               <w:ind w:left="0"/>
               <w:rPr>
                 <w:rFonts w:ascii="Times New Roman" w:hAnsi="Times New Roman" w:cs="Times New Roman"/>
@@ -2014,6 +2451,7 @@
           </w:tcPr>
           <w:p>
             <w:pPr>
+              <w:spacing w:after="0" w:line="240" w:lineRule="auto"/>
               <w:rPr>
                 <w:rFonts w:ascii="Times New Roman" w:hAnsi="Times New Roman" w:cs="Times New Roman"/>
                 <w:color w:val="FF0000"/>
@@ -2036,20 +2474,12 @@
                 <w:sz w:val="24"/>
                 <w:szCs w:val="24"/>
               </w:rPr>
-              <w:t>Caso de uso “Autenticar Usuário”</w:t>
-            </w:r>
-            <w:r>
-              <w:rPr>
-                <w:rFonts w:ascii="Times New Roman" w:hAnsi="Times New Roman" w:cs="Times New Roman"/>
-                <w:color w:val="FF0000"/>
-                <w:sz w:val="24"/>
-                <w:szCs w:val="24"/>
-              </w:rPr>
-              <w:t>.</w:t>
-            </w:r>
-          </w:p>
-          <w:p>
-            <w:pPr>
+              <w:t>Caso de uso “Autenticar Usuário”.</w:t>
+            </w:r>
+          </w:p>
+          <w:p>
+            <w:pPr>
+              <w:spacing w:after="0" w:line="240" w:lineRule="auto"/>
               <w:rPr>
                 <w:rFonts w:ascii="Times New Roman" w:hAnsi="Times New Roman" w:cs="Times New Roman"/>
                 <w:sz w:val="24"/>
@@ -2077,13 +2507,30 @@
         </w:tc>
       </w:tr>
       <w:tr>
+        <w:tblPrEx>
+          <w:tblBorders>
+            <w:top w:val="single" w:color="auto" w:sz="4" w:space="0"/>
+            <w:left w:val="single" w:color="auto" w:sz="4" w:space="0"/>
+            <w:bottom w:val="single" w:color="auto" w:sz="4" w:space="0"/>
+            <w:right w:val="single" w:color="auto" w:sz="4" w:space="0"/>
+            <w:insideH w:val="single" w:color="auto" w:sz="4" w:space="0"/>
+            <w:insideV w:val="single" w:color="auto" w:sz="4" w:space="0"/>
+          </w:tblBorders>
+          <w:tblCellMar>
+            <w:top w:w="0" w:type="dxa"/>
+            <w:left w:w="108" w:type="dxa"/>
+            <w:bottom w:w="0" w:type="dxa"/>
+            <w:right w:w="108" w:type="dxa"/>
+          </w:tblCellMar>
+        </w:tblPrEx>
         <w:tc>
           <w:tcPr>
             <w:tcW w:w="3885" w:type="dxa"/>
           </w:tcPr>
           <w:p>
             <w:pPr>
-              <w:pStyle w:val="PargrafodaLista"/>
+              <w:pStyle w:val="5"/>
+              <w:spacing w:after="0" w:line="240" w:lineRule="auto"/>
               <w:ind w:left="0"/>
               <w:rPr>
                 <w:rFonts w:ascii="Times New Roman" w:hAnsi="Times New Roman" w:cs="Times New Roman"/>
@@ -2111,6 +2558,7 @@
           </w:tcPr>
           <w:p>
             <w:pPr>
+              <w:spacing w:after="0" w:line="240" w:lineRule="auto"/>
               <w:rPr>
                 <w:rFonts w:ascii="Times New Roman" w:hAnsi="Times New Roman" w:cs="Times New Roman"/>
                 <w:sz w:val="24"/>
@@ -2129,13 +2577,30 @@
         </w:tc>
       </w:tr>
       <w:tr>
+        <w:tblPrEx>
+          <w:tblBorders>
+            <w:top w:val="single" w:color="auto" w:sz="4" w:space="0"/>
+            <w:left w:val="single" w:color="auto" w:sz="4" w:space="0"/>
+            <w:bottom w:val="single" w:color="auto" w:sz="4" w:space="0"/>
+            <w:right w:val="single" w:color="auto" w:sz="4" w:space="0"/>
+            <w:insideH w:val="single" w:color="auto" w:sz="4" w:space="0"/>
+            <w:insideV w:val="single" w:color="auto" w:sz="4" w:space="0"/>
+          </w:tblBorders>
+          <w:tblCellMar>
+            <w:top w:w="0" w:type="dxa"/>
+            <w:left w:w="108" w:type="dxa"/>
+            <w:bottom w:w="0" w:type="dxa"/>
+            <w:right w:w="108" w:type="dxa"/>
+          </w:tblCellMar>
+        </w:tblPrEx>
         <w:tc>
           <w:tcPr>
             <w:tcW w:w="3885" w:type="dxa"/>
           </w:tcPr>
           <w:p>
             <w:pPr>
-              <w:pStyle w:val="PargrafodaLista"/>
+              <w:pStyle w:val="5"/>
+              <w:spacing w:after="0" w:line="240" w:lineRule="auto"/>
               <w:ind w:left="0"/>
               <w:rPr>
                 <w:rFonts w:ascii="Times New Roman" w:hAnsi="Times New Roman" w:cs="Times New Roman"/>
@@ -2163,6 +2628,7 @@
           </w:tcPr>
           <w:p>
             <w:pPr>
+              <w:spacing w:after="0" w:line="240" w:lineRule="auto"/>
               <w:rPr>
                 <w:rFonts w:ascii="Times New Roman" w:hAnsi="Times New Roman" w:cs="Times New Roman"/>
                 <w:sz w:val="24"/>
@@ -2182,6 +2648,22 @@
         </w:tc>
       </w:tr>
       <w:tr>
+        <w:tblPrEx>
+          <w:tblBorders>
+            <w:top w:val="single" w:color="auto" w:sz="4" w:space="0"/>
+            <w:left w:val="single" w:color="auto" w:sz="4" w:space="0"/>
+            <w:bottom w:val="single" w:color="auto" w:sz="4" w:space="0"/>
+            <w:right w:val="single" w:color="auto" w:sz="4" w:space="0"/>
+            <w:insideH w:val="single" w:color="auto" w:sz="4" w:space="0"/>
+            <w:insideV w:val="single" w:color="auto" w:sz="4" w:space="0"/>
+          </w:tblBorders>
+          <w:tblCellMar>
+            <w:top w:w="0" w:type="dxa"/>
+            <w:left w:w="108" w:type="dxa"/>
+            <w:bottom w:w="0" w:type="dxa"/>
+            <w:right w:w="108" w:type="dxa"/>
+          </w:tblCellMar>
+        </w:tblPrEx>
         <w:tc>
           <w:tcPr>
             <w:tcW w:w="8489" w:type="dxa"/>
@@ -2189,6 +2671,7 @@
           </w:tcPr>
           <w:p>
             <w:pPr>
+              <w:spacing w:after="0" w:line="240" w:lineRule="auto"/>
               <w:jc w:val="center"/>
               <w:rPr>
                 <w:rFonts w:ascii="Times New Roman" w:hAnsi="Times New Roman" w:cs="Times New Roman"/>
@@ -2212,6 +2695,22 @@
         </w:tc>
       </w:tr>
       <w:tr>
+        <w:tblPrEx>
+          <w:tblBorders>
+            <w:top w:val="single" w:color="auto" w:sz="4" w:space="0"/>
+            <w:left w:val="single" w:color="auto" w:sz="4" w:space="0"/>
+            <w:bottom w:val="single" w:color="auto" w:sz="4" w:space="0"/>
+            <w:right w:val="single" w:color="auto" w:sz="4" w:space="0"/>
+            <w:insideH w:val="single" w:color="auto" w:sz="4" w:space="0"/>
+            <w:insideV w:val="single" w:color="auto" w:sz="4" w:space="0"/>
+          </w:tblBorders>
+          <w:tblCellMar>
+            <w:top w:w="0" w:type="dxa"/>
+            <w:left w:w="108" w:type="dxa"/>
+            <w:bottom w:w="0" w:type="dxa"/>
+            <w:right w:w="108" w:type="dxa"/>
+          </w:tblCellMar>
+        </w:tblPrEx>
         <w:tc>
           <w:tcPr>
             <w:tcW w:w="8489" w:type="dxa"/>
@@ -2219,11 +2718,12 @@
           </w:tcPr>
           <w:p>
             <w:pPr>
-              <w:pStyle w:val="PargrafodaLista"/>
+              <w:pStyle w:val="5"/>
               <w:numPr>
                 <w:ilvl w:val="0"/>
-                <w:numId w:val="5"/>
+                <w:numId w:val="3"/>
               </w:numPr>
+              <w:spacing w:after="0" w:line="240" w:lineRule="auto"/>
               <w:rPr>
                 <w:rFonts w:ascii="Times New Roman" w:hAnsi="Times New Roman" w:cs="Times New Roman"/>
                 <w:sz w:val="24"/>
@@ -2258,40 +2758,25 @@
           </w:p>
           <w:p>
             <w:pPr>
-              <w:pStyle w:val="PargrafodaLista"/>
+              <w:pStyle w:val="5"/>
               <w:numPr>
                 <w:ilvl w:val="0"/>
-                <w:numId w:val="5"/>
+                <w:numId w:val="3"/>
               </w:numPr>
-              <w:rPr>
-                <w:rFonts w:ascii="Times New Roman" w:hAnsi="Times New Roman" w:cs="Times New Roman"/>
-                <w:sz w:val="24"/>
-                <w:szCs w:val="24"/>
-              </w:rPr>
-            </w:pPr>
-            <w:r>
-              <w:rPr>
-                <w:rFonts w:ascii="Times New Roman" w:hAnsi="Times New Roman" w:cs="Times New Roman"/>
-                <w:sz w:val="24"/>
-                <w:szCs w:val="24"/>
-              </w:rPr>
-              <w:t>Sistema exi</w:t>
-            </w:r>
-            <w:r>
-              <w:rPr>
-                <w:rFonts w:ascii="Times New Roman" w:hAnsi="Times New Roman" w:cs="Times New Roman"/>
-                <w:sz w:val="24"/>
-                <w:szCs w:val="24"/>
-              </w:rPr>
-              <w:t>b</w:t>
-            </w:r>
-            <w:r>
-              <w:rPr>
-                <w:rFonts w:ascii="Times New Roman" w:hAnsi="Times New Roman" w:cs="Times New Roman"/>
-                <w:sz w:val="24"/>
-                <w:szCs w:val="24"/>
-              </w:rPr>
-              <w:t xml:space="preserve">e mensagem </w:t>
+              <w:spacing w:after="0" w:line="240" w:lineRule="auto"/>
+              <w:rPr>
+                <w:rFonts w:ascii="Times New Roman" w:hAnsi="Times New Roman" w:cs="Times New Roman"/>
+                <w:sz w:val="24"/>
+                <w:szCs w:val="24"/>
+              </w:rPr>
+            </w:pPr>
+            <w:r>
+              <w:rPr>
+                <w:rFonts w:ascii="Times New Roman" w:hAnsi="Times New Roman" w:cs="Times New Roman"/>
+                <w:sz w:val="24"/>
+                <w:szCs w:val="24"/>
+              </w:rPr>
+              <w:t xml:space="preserve">Sistema exibe mensagem </w:t>
             </w:r>
             <w:r>
               <w:rPr>
@@ -2313,11 +2798,12 @@
           </w:p>
           <w:p>
             <w:pPr>
-              <w:pStyle w:val="PargrafodaLista"/>
+              <w:pStyle w:val="5"/>
               <w:numPr>
                 <w:ilvl w:val="0"/>
-                <w:numId w:val="5"/>
+                <w:numId w:val="3"/>
               </w:numPr>
+              <w:spacing w:after="0" w:line="240" w:lineRule="auto"/>
               <w:rPr>
                 <w:rFonts w:ascii="Times New Roman" w:hAnsi="Times New Roman" w:cs="Times New Roman"/>
                 <w:sz w:val="24"/>
@@ -2335,11 +2821,12 @@
           </w:p>
           <w:p>
             <w:pPr>
-              <w:pStyle w:val="PargrafodaLista"/>
+              <w:pStyle w:val="5"/>
               <w:numPr>
                 <w:ilvl w:val="0"/>
-                <w:numId w:val="5"/>
+                <w:numId w:val="3"/>
               </w:numPr>
+              <w:spacing w:after="0" w:line="240" w:lineRule="auto"/>
               <w:rPr>
                 <w:rFonts w:ascii="Times New Roman" w:hAnsi="Times New Roman" w:cs="Times New Roman"/>
                 <w:sz w:val="24"/>
@@ -2357,32 +2844,25 @@
           </w:p>
           <w:p>
             <w:pPr>
-              <w:pStyle w:val="PargrafodaLista"/>
+              <w:pStyle w:val="5"/>
               <w:numPr>
                 <w:ilvl w:val="0"/>
-                <w:numId w:val="5"/>
+                <w:numId w:val="3"/>
               </w:numPr>
-              <w:rPr>
-                <w:rFonts w:ascii="Times New Roman" w:hAnsi="Times New Roman" w:cs="Times New Roman"/>
-                <w:sz w:val="24"/>
-                <w:szCs w:val="24"/>
-              </w:rPr>
-            </w:pPr>
-            <w:r>
-              <w:rPr>
-                <w:rFonts w:ascii="Times New Roman" w:hAnsi="Times New Roman" w:cs="Times New Roman"/>
-                <w:sz w:val="24"/>
-                <w:szCs w:val="24"/>
-              </w:rPr>
-              <w:t xml:space="preserve">Sistema retorna para tela </w:t>
-            </w:r>
-            <w:r>
-              <w:rPr>
-                <w:rFonts w:ascii="Times New Roman" w:hAnsi="Times New Roman" w:cs="Times New Roman"/>
-                <w:sz w:val="24"/>
-                <w:szCs w:val="24"/>
-              </w:rPr>
-              <w:t>“</w:t>
+              <w:spacing w:after="0" w:line="240" w:lineRule="auto"/>
+              <w:rPr>
+                <w:rFonts w:ascii="Times New Roman" w:hAnsi="Times New Roman" w:cs="Times New Roman"/>
+                <w:sz w:val="24"/>
+                <w:szCs w:val="24"/>
+              </w:rPr>
+            </w:pPr>
+            <w:r>
+              <w:rPr>
+                <w:rFonts w:ascii="Times New Roman" w:hAnsi="Times New Roman" w:cs="Times New Roman"/>
+                <w:sz w:val="24"/>
+                <w:szCs w:val="24"/>
+              </w:rPr>
+              <w:t>Sistema retorna para tela “</w:t>
             </w:r>
             <w:r>
               <w:rPr>
@@ -2391,16 +2871,7 @@
                 <w:sz w:val="24"/>
                 <w:szCs w:val="24"/>
               </w:rPr>
-              <w:t>Login</w:t>
-            </w:r>
-            <w:r>
-              <w:rPr>
-                <w:rFonts w:ascii="Times New Roman" w:hAnsi="Times New Roman" w:cs="Times New Roman"/>
-                <w:color w:val="FF0000"/>
-                <w:sz w:val="24"/>
-                <w:szCs w:val="24"/>
-              </w:rPr>
-              <w:t>”</w:t>
+              <w:t>Login”</w:t>
             </w:r>
             <w:r>
               <w:rPr>
@@ -2414,6 +2885,22 @@
         </w:tc>
       </w:tr>
       <w:tr>
+        <w:tblPrEx>
+          <w:tblBorders>
+            <w:top w:val="single" w:color="auto" w:sz="4" w:space="0"/>
+            <w:left w:val="single" w:color="auto" w:sz="4" w:space="0"/>
+            <w:bottom w:val="single" w:color="auto" w:sz="4" w:space="0"/>
+            <w:right w:val="single" w:color="auto" w:sz="4" w:space="0"/>
+            <w:insideH w:val="single" w:color="auto" w:sz="4" w:space="0"/>
+            <w:insideV w:val="single" w:color="auto" w:sz="4" w:space="0"/>
+          </w:tblBorders>
+          <w:tblCellMar>
+            <w:top w:w="0" w:type="dxa"/>
+            <w:left w:w="108" w:type="dxa"/>
+            <w:bottom w:w="0" w:type="dxa"/>
+            <w:right w:w="108" w:type="dxa"/>
+          </w:tblCellMar>
+        </w:tblPrEx>
         <w:tc>
           <w:tcPr>
             <w:tcW w:w="8489" w:type="dxa"/>
@@ -2421,7 +2908,8 @@
           </w:tcPr>
           <w:p>
             <w:pPr>
-              <w:pStyle w:val="PargrafodaLista"/>
+              <w:pStyle w:val="5"/>
+              <w:spacing w:after="0" w:line="240" w:lineRule="auto"/>
               <w:jc w:val="center"/>
               <w:rPr>
                 <w:rFonts w:ascii="Times New Roman" w:hAnsi="Times New Roman" w:cs="Times New Roman"/>
@@ -2445,6 +2933,22 @@
         </w:tc>
       </w:tr>
       <w:tr>
+        <w:tblPrEx>
+          <w:tblBorders>
+            <w:top w:val="single" w:color="auto" w:sz="4" w:space="0"/>
+            <w:left w:val="single" w:color="auto" w:sz="4" w:space="0"/>
+            <w:bottom w:val="single" w:color="auto" w:sz="4" w:space="0"/>
+            <w:right w:val="single" w:color="auto" w:sz="4" w:space="0"/>
+            <w:insideH w:val="single" w:color="auto" w:sz="4" w:space="0"/>
+            <w:insideV w:val="single" w:color="auto" w:sz="4" w:space="0"/>
+          </w:tblBorders>
+          <w:tblCellMar>
+            <w:top w:w="0" w:type="dxa"/>
+            <w:left w:w="108" w:type="dxa"/>
+            <w:bottom w:w="0" w:type="dxa"/>
+            <w:right w:w="108" w:type="dxa"/>
+          </w:tblCellMar>
+        </w:tblPrEx>
         <w:tc>
           <w:tcPr>
             <w:tcW w:w="8489" w:type="dxa"/>
@@ -2452,67 +2956,31 @@
           </w:tcPr>
           <w:p>
             <w:pPr>
-              <w:rPr>
-                <w:rFonts w:ascii="Times New Roman" w:hAnsi="Times New Roman" w:cs="Times New Roman"/>
-                <w:sz w:val="24"/>
-                <w:szCs w:val="24"/>
-              </w:rPr>
-            </w:pPr>
-            <w:r>
-              <w:rPr>
-                <w:rFonts w:ascii="Times New Roman" w:hAnsi="Times New Roman" w:cs="Times New Roman"/>
-                <w:b/>
-                <w:bCs/>
-                <w:sz w:val="24"/>
-                <w:szCs w:val="24"/>
-              </w:rPr>
-              <w:t xml:space="preserve">Linha </w:t>
-            </w:r>
-            <w:r>
-              <w:rPr>
-                <w:rFonts w:ascii="Times New Roman" w:hAnsi="Times New Roman" w:cs="Times New Roman"/>
-                <w:b/>
-                <w:bCs/>
-                <w:sz w:val="24"/>
-                <w:szCs w:val="24"/>
-              </w:rPr>
-              <w:t>4</w:t>
-            </w:r>
-            <w:r>
-              <w:rPr>
-                <w:rFonts w:ascii="Times New Roman" w:hAnsi="Times New Roman" w:cs="Times New Roman"/>
-                <w:b/>
-                <w:bCs/>
-                <w:sz w:val="24"/>
-                <w:szCs w:val="24"/>
-              </w:rPr>
-              <w:t xml:space="preserve">. </w:t>
-            </w:r>
-            <w:r>
-              <w:rPr>
-                <w:rFonts w:ascii="Times New Roman" w:hAnsi="Times New Roman" w:cs="Times New Roman"/>
-                <w:sz w:val="24"/>
-                <w:szCs w:val="24"/>
-              </w:rPr>
-              <w:t>Usuário não pode ser removido. Sistema exi</w:t>
-            </w:r>
-            <w:r>
-              <w:rPr>
-                <w:rFonts w:ascii="Times New Roman" w:hAnsi="Times New Roman" w:cs="Times New Roman"/>
-                <w:sz w:val="24"/>
-                <w:szCs w:val="24"/>
-              </w:rPr>
-              <w:t>b</w:t>
-            </w:r>
-            <w:r>
-              <w:rPr>
-                <w:rFonts w:ascii="Times New Roman" w:hAnsi="Times New Roman" w:cs="Times New Roman"/>
-                <w:sz w:val="24"/>
-                <w:szCs w:val="24"/>
-              </w:rPr>
-              <w:t xml:space="preserve">e mensagem </w:t>
-            </w:r>
-            <w:bookmarkStart w:id="0" w:name="_GoBack"/>
+              <w:spacing w:after="0" w:line="240" w:lineRule="auto"/>
+              <w:rPr>
+                <w:rFonts w:ascii="Times New Roman" w:hAnsi="Times New Roman" w:cs="Times New Roman"/>
+                <w:sz w:val="24"/>
+                <w:szCs w:val="24"/>
+              </w:rPr>
+            </w:pPr>
+            <w:r>
+              <w:rPr>
+                <w:rFonts w:ascii="Times New Roman" w:hAnsi="Times New Roman" w:cs="Times New Roman"/>
+                <w:b/>
+                <w:bCs/>
+                <w:sz w:val="24"/>
+                <w:szCs w:val="24"/>
+              </w:rPr>
+              <w:t xml:space="preserve">Linha 4. </w:t>
+            </w:r>
+            <w:r>
+              <w:rPr>
+                <w:rFonts w:ascii="Times New Roman" w:hAnsi="Times New Roman" w:cs="Times New Roman"/>
+                <w:sz w:val="24"/>
+                <w:szCs w:val="24"/>
+              </w:rPr>
+              <w:t xml:space="preserve">Usuário não pode ser removido. Sistema exibe mensagem </w:t>
+            </w:r>
             <w:r>
               <w:rPr>
                 <w:rFonts w:ascii="Times New Roman" w:hAnsi="Times New Roman" w:cs="Times New Roman"/>
@@ -2522,11 +2990,26 @@
               </w:rPr>
               <w:t>“Usuário não pode ser removido”.</w:t>
             </w:r>
-            <w:bookmarkEnd w:id="0"/>
           </w:p>
         </w:tc>
       </w:tr>
       <w:tr>
+        <w:tblPrEx>
+          <w:tblBorders>
+            <w:top w:val="single" w:color="auto" w:sz="4" w:space="0"/>
+            <w:left w:val="single" w:color="auto" w:sz="4" w:space="0"/>
+            <w:bottom w:val="single" w:color="auto" w:sz="4" w:space="0"/>
+            <w:right w:val="single" w:color="auto" w:sz="4" w:space="0"/>
+            <w:insideH w:val="single" w:color="auto" w:sz="4" w:space="0"/>
+            <w:insideV w:val="single" w:color="auto" w:sz="4" w:space="0"/>
+          </w:tblBorders>
+          <w:tblCellMar>
+            <w:top w:w="0" w:type="dxa"/>
+            <w:left w:w="108" w:type="dxa"/>
+            <w:bottom w:w="0" w:type="dxa"/>
+            <w:right w:w="108" w:type="dxa"/>
+          </w:tblCellMar>
+        </w:tblPrEx>
         <w:tc>
           <w:tcPr>
             <w:tcW w:w="8489" w:type="dxa"/>
@@ -2534,7 +3017,8 @@
           </w:tcPr>
           <w:p>
             <w:pPr>
-              <w:pStyle w:val="PargrafodaLista"/>
+              <w:pStyle w:val="5"/>
+              <w:spacing w:after="0" w:line="240" w:lineRule="auto"/>
               <w:jc w:val="center"/>
               <w:rPr>
                 <w:rFonts w:ascii="Times New Roman" w:hAnsi="Times New Roman" w:cs="Times New Roman"/>
@@ -2558,6 +3042,22 @@
         </w:tc>
       </w:tr>
       <w:tr>
+        <w:tblPrEx>
+          <w:tblBorders>
+            <w:top w:val="single" w:color="auto" w:sz="4" w:space="0"/>
+            <w:left w:val="single" w:color="auto" w:sz="4" w:space="0"/>
+            <w:bottom w:val="single" w:color="auto" w:sz="4" w:space="0"/>
+            <w:right w:val="single" w:color="auto" w:sz="4" w:space="0"/>
+            <w:insideH w:val="single" w:color="auto" w:sz="4" w:space="0"/>
+            <w:insideV w:val="single" w:color="auto" w:sz="4" w:space="0"/>
+          </w:tblBorders>
+          <w:tblCellMar>
+            <w:top w:w="0" w:type="dxa"/>
+            <w:left w:w="108" w:type="dxa"/>
+            <w:bottom w:w="0" w:type="dxa"/>
+            <w:right w:w="108" w:type="dxa"/>
+          </w:tblCellMar>
+        </w:tblPrEx>
         <w:tc>
           <w:tcPr>
             <w:tcW w:w="8489" w:type="dxa"/>
@@ -2565,7 +3065,8 @@
           </w:tcPr>
           <w:p>
             <w:pPr>
-              <w:pStyle w:val="PargrafodaLista"/>
+              <w:pStyle w:val="5"/>
+              <w:spacing w:after="0" w:line="240" w:lineRule="auto"/>
               <w:ind w:left="0"/>
               <w:rPr>
                 <w:rFonts w:ascii="Times New Roman" w:hAnsi="Times New Roman" w:cs="Times New Roman"/>
@@ -2581,33 +3082,15 @@
                 <w:sz w:val="24"/>
                 <w:szCs w:val="24"/>
               </w:rPr>
-              <w:t xml:space="preserve">Linha </w:t>
-            </w:r>
-            <w:r>
-              <w:rPr>
-                <w:rFonts w:ascii="Times New Roman" w:hAnsi="Times New Roman" w:cs="Times New Roman"/>
-                <w:b/>
-                <w:bCs/>
-                <w:sz w:val="24"/>
-                <w:szCs w:val="24"/>
-              </w:rPr>
-              <w:t>3</w:t>
-            </w:r>
-            <w:r>
-              <w:rPr>
-                <w:rFonts w:ascii="Times New Roman" w:hAnsi="Times New Roman" w:cs="Times New Roman"/>
-                <w:sz w:val="24"/>
-                <w:szCs w:val="24"/>
-              </w:rPr>
-              <w:t xml:space="preserve">. Ator não confirma remoção. Retorna </w:t>
-            </w:r>
-            <w:r>
-              <w:rPr>
-                <w:rFonts w:ascii="Times New Roman" w:hAnsi="Times New Roman" w:cs="Times New Roman"/>
-                <w:sz w:val="24"/>
-                <w:szCs w:val="24"/>
-              </w:rPr>
-              <w:t xml:space="preserve">a tela </w:t>
+              <w:t>Linha 3</w:t>
+            </w:r>
+            <w:r>
+              <w:rPr>
+                <w:rFonts w:ascii="Times New Roman" w:hAnsi="Times New Roman" w:cs="Times New Roman"/>
+                <w:sz w:val="24"/>
+                <w:szCs w:val="24"/>
+              </w:rPr>
+              <w:t xml:space="preserve">. Ator não confirma remoção. Retorna a tela </w:t>
             </w:r>
             <w:r>
               <w:rPr>
@@ -2624,6 +3107,11 @@
                 <w:color w:val="000000" w:themeColor="text1"/>
                 <w:sz w:val="24"/>
                 <w:szCs w:val="24"/>
+                <w14:textFill>
+                  <w14:solidFill>
+                    <w14:schemeClr w14:val="tx1"/>
+                  </w14:solidFill>
+                </w14:textFill>
               </w:rPr>
               <w:t>.</w:t>
             </w:r>
@@ -2633,7 +3121,7 @@
     </w:tbl>
     <w:p>
       <w:pPr>
-        <w:pStyle w:val="PargrafodaLista"/>
+        <w:pStyle w:val="5"/>
         <w:rPr>
           <w:rFonts w:ascii="Times New Roman" w:hAnsi="Times New Roman" w:cs="Times New Roman"/>
           <w:sz w:val="24"/>
@@ -2643,7 +3131,7 @@
     </w:p>
     <w:p>
       <w:pPr>
-        <w:pStyle w:val="PargrafodaLista"/>
+        <w:pStyle w:val="5"/>
         <w:rPr>
           <w:rFonts w:ascii="Times New Roman" w:hAnsi="Times New Roman" w:cs="Times New Roman"/>
           <w:sz w:val="24"/>
@@ -2653,7 +3141,7 @@
     </w:p>
     <w:p>
       <w:pPr>
-        <w:pStyle w:val="PargrafodaLista"/>
+        <w:pStyle w:val="5"/>
         <w:rPr>
           <w:rFonts w:ascii="Times New Roman" w:hAnsi="Times New Roman" w:cs="Times New Roman"/>
           <w:sz w:val="24"/>
@@ -2693,20 +3181,20 @@
     <w:sectPr>
       <w:pgSz w:w="11906" w:h="16838"/>
       <w:pgMar w:top="1417" w:right="1701" w:bottom="1417" w:left="1701" w:header="708" w:footer="708" w:gutter="0"/>
-      <w:cols w:space="708"/>
-      <w:docGrid w:linePitch="360"/>
+      <w:cols w:space="708" w:num="1"/>
+      <w:docGrid w:linePitch="360" w:charSpace="0"/>
     </w:sectPr>
   </w:body>
 </w:document>
 </file>
 
 <file path=word/numbering.xml><?xml version="1.0" encoding="utf-8"?>
-<w:numbering xmlns:wpc="http://schemas.microsoft.com/office/word/2010/wordprocessingCanvas" xmlns:cx="http://schemas.microsoft.com/office/drawing/2014/chartex" xmlns:cx1="http://schemas.microsoft.com/office/drawing/2015/9/8/chartex" xmlns:cx2="http://schemas.microsoft.com/office/drawing/2015/10/21/chartex" xmlns:cx3="http://schemas.microsoft.com/office/drawing/2016/5/9/chartex" xmlns:cx4="http://schemas.microsoft.com/office/drawing/2016/5/10/chartex" xmlns:cx5="http://schemas.microsoft.com/office/drawing/2016/5/11/chartex" xmlns:cx6="http://schemas.microsoft.com/office/drawing/2016/5/12/chartex" xmlns:cx7="http://schemas.microsoft.com/office/drawing/2016/5/13/chartex" xmlns:cx8="http://schemas.microsoft.com/office/drawing/2016/5/14/chartex" xmlns:mc="http://schemas.openxmlformats.org/markup-compatibility/2006" xmlns:aink="http://schemas.microsoft.com/office/drawing/2016/ink" xmlns:am3d="http://schemas.microsoft.com/office/drawing/2017/model3d" xmlns:o="urn:schemas-microsoft-com:office:office" xmlns:r="http://schemas.openxmlformats.org/officeDocument/2006/relationships" xmlns:m="http://schemas.openxmlformats.org/officeDocument/2006/math" xmlns:v="urn:schemas-microsoft-com:vml" xmlns:wp14="http://schemas.microsoft.com/office/word/2010/wordprocessingDrawing" xmlns:wp="http://schemas.openxmlformats.org/drawingml/2006/wordprocessingDrawing" xmlns:w10="urn:schemas-microsoft-com:office:word" xmlns:w="http://schemas.openxmlformats.org/wordprocessingml/2006/main" xmlns:w14="http://schemas.microsoft.com/office/word/2010/wordml" xmlns:w15="http://schemas.microsoft.com/office/word/2012/wordml" xmlns:w16cid="http://schemas.microsoft.com/office/word/2016/wordml/cid" xmlns:w16se="http://schemas.microsoft.com/office/word/2015/wordml/symex" xmlns:wpg="http://schemas.microsoft.com/office/word/2010/wordprocessingGroup" xmlns:wpi="http://schemas.microsoft.com/office/word/2010/wordprocessingInk" xmlns:wne="http://schemas.microsoft.com/office/word/2006/wordml" xmlns:wps="http://schemas.microsoft.com/office/word/2010/wordprocessingShape" mc:Ignorable="w14 w15 w16se w16cid wp14">
-  <w:abstractNum w:abstractNumId="0" w15:restartNumberingAfterBreak="0">
+<w:numbering xmlns:wpc="http://schemas.microsoft.com/office/word/2010/wordprocessingCanvas" xmlns:mc="http://schemas.openxmlformats.org/markup-compatibility/2006" xmlns:o="urn:schemas-microsoft-com:office:office" xmlns:r="http://schemas.openxmlformats.org/officeDocument/2006/relationships" xmlns:m="http://schemas.openxmlformats.org/officeDocument/2006/math" xmlns:v="urn:schemas-microsoft-com:vml" xmlns:wp14="http://schemas.microsoft.com/office/word/2010/wordprocessingDrawing" xmlns:wp="http://schemas.openxmlformats.org/drawingml/2006/wordprocessingDrawing" xmlns:w10="urn:schemas-microsoft-com:office:word" xmlns:w="http://schemas.openxmlformats.org/wordprocessingml/2006/main" xmlns:w14="http://schemas.microsoft.com/office/word/2010/wordml" xmlns:wpg="http://schemas.microsoft.com/office/word/2010/wordprocessingGroup" xmlns:wpi="http://schemas.microsoft.com/office/word/2010/wordprocessingInk" xmlns:wne="http://schemas.microsoft.com/office/word/2006/wordml" xmlns:wps="http://schemas.microsoft.com/office/word/2010/wordprocessingShape" mc:Ignorable="w14 wp14">
+  <w:abstractNum w:abstractNumId="0">
     <w:nsid w:val="5B102D23"/>
-    <w:multiLevelType w:val="hybridMultilevel"/>
-    <w:tmpl w:val="DCEE3286"/>
-    <w:lvl w:ilvl="0" w:tplc="0416000F">
+    <w:multiLevelType w:val="multilevel"/>
+    <w:tmpl w:val="5B102D23"/>
+    <w:lvl w:ilvl="0" w:tentative="0">
       <w:start w:val="1"/>
       <w:numFmt w:val="decimal"/>
       <w:lvlText w:val="%1."/>
@@ -2718,7 +3206,7 @@
         <w:rFonts w:hint="default"/>
       </w:rPr>
     </w:lvl>
-    <w:lvl w:ilvl="1" w:tplc="04160019" w:tentative="1">
+    <w:lvl w:ilvl="1" w:tentative="0">
       <w:start w:val="1"/>
       <w:numFmt w:val="lowerLetter"/>
       <w:lvlText w:val="%2."/>
@@ -2727,7 +3215,7 @@
         <w:ind w:left="1440" w:hanging="360"/>
       </w:pPr>
     </w:lvl>
-    <w:lvl w:ilvl="2" w:tplc="0416001B" w:tentative="1">
+    <w:lvl w:ilvl="2" w:tentative="0">
       <w:start w:val="1"/>
       <w:numFmt w:val="lowerRoman"/>
       <w:lvlText w:val="%3."/>
@@ -2736,7 +3224,7 @@
         <w:ind w:left="2160" w:hanging="180"/>
       </w:pPr>
     </w:lvl>
-    <w:lvl w:ilvl="3" w:tplc="0416000F" w:tentative="1">
+    <w:lvl w:ilvl="3" w:tentative="0">
       <w:start w:val="1"/>
       <w:numFmt w:val="decimal"/>
       <w:lvlText w:val="%4."/>
@@ -2745,7 +3233,7 @@
         <w:ind w:left="2880" w:hanging="360"/>
       </w:pPr>
     </w:lvl>
-    <w:lvl w:ilvl="4" w:tplc="04160019" w:tentative="1">
+    <w:lvl w:ilvl="4" w:tentative="0">
       <w:start w:val="1"/>
       <w:numFmt w:val="lowerLetter"/>
       <w:lvlText w:val="%5."/>
@@ -2754,7 +3242,7 @@
         <w:ind w:left="3600" w:hanging="360"/>
       </w:pPr>
     </w:lvl>
-    <w:lvl w:ilvl="5" w:tplc="0416001B" w:tentative="1">
+    <w:lvl w:ilvl="5" w:tentative="0">
       <w:start w:val="1"/>
       <w:numFmt w:val="lowerRoman"/>
       <w:lvlText w:val="%6."/>
@@ -2763,7 +3251,7 @@
         <w:ind w:left="4320" w:hanging="180"/>
       </w:pPr>
     </w:lvl>
-    <w:lvl w:ilvl="6" w:tplc="0416000F" w:tentative="1">
+    <w:lvl w:ilvl="6" w:tentative="0">
       <w:start w:val="1"/>
       <w:numFmt w:val="decimal"/>
       <w:lvlText w:val="%7."/>
@@ -2772,7 +3260,7 @@
         <w:ind w:left="5040" w:hanging="360"/>
       </w:pPr>
     </w:lvl>
-    <w:lvl w:ilvl="7" w:tplc="04160019" w:tentative="1">
+    <w:lvl w:ilvl="7" w:tentative="0">
       <w:start w:val="1"/>
       <w:numFmt w:val="lowerLetter"/>
       <w:lvlText w:val="%8."/>
@@ -2781,7 +3269,7 @@
         <w:ind w:left="5760" w:hanging="360"/>
       </w:pPr>
     </w:lvl>
-    <w:lvl w:ilvl="8" w:tplc="0416001B" w:tentative="1">
+    <w:lvl w:ilvl="8" w:tentative="0">
       <w:start w:val="1"/>
       <w:numFmt w:val="lowerRoman"/>
       <w:lvlText w:val="%9."/>
@@ -2791,11 +3279,11 @@
       </w:pPr>
     </w:lvl>
   </w:abstractNum>
-  <w:abstractNum w:abstractNumId="1" w15:restartNumberingAfterBreak="0">
+  <w:abstractNum w:abstractNumId="1">
     <w:nsid w:val="60F25C27"/>
-    <w:multiLevelType w:val="hybridMultilevel"/>
-    <w:tmpl w:val="DCEE3286"/>
-    <w:lvl w:ilvl="0" w:tplc="0416000F">
+    <w:multiLevelType w:val="multilevel"/>
+    <w:tmpl w:val="60F25C27"/>
+    <w:lvl w:ilvl="0" w:tentative="0">
       <w:start w:val="1"/>
       <w:numFmt w:val="decimal"/>
       <w:lvlText w:val="%1."/>
@@ -2807,7 +3295,7 @@
         <w:rFonts w:hint="default"/>
       </w:rPr>
     </w:lvl>
-    <w:lvl w:ilvl="1" w:tplc="04160019" w:tentative="1">
+    <w:lvl w:ilvl="1" w:tentative="0">
       <w:start w:val="1"/>
       <w:numFmt w:val="lowerLetter"/>
       <w:lvlText w:val="%2."/>
@@ -2816,7 +3304,7 @@
         <w:ind w:left="1440" w:hanging="360"/>
       </w:pPr>
     </w:lvl>
-    <w:lvl w:ilvl="2" w:tplc="0416001B" w:tentative="1">
+    <w:lvl w:ilvl="2" w:tentative="0">
       <w:start w:val="1"/>
       <w:numFmt w:val="lowerRoman"/>
       <w:lvlText w:val="%3."/>
@@ -2825,7 +3313,7 @@
         <w:ind w:left="2160" w:hanging="180"/>
       </w:pPr>
     </w:lvl>
-    <w:lvl w:ilvl="3" w:tplc="0416000F" w:tentative="1">
+    <w:lvl w:ilvl="3" w:tentative="0">
       <w:start w:val="1"/>
       <w:numFmt w:val="decimal"/>
       <w:lvlText w:val="%4."/>
@@ -2834,7 +3322,7 @@
         <w:ind w:left="2880" w:hanging="360"/>
       </w:pPr>
     </w:lvl>
-    <w:lvl w:ilvl="4" w:tplc="04160019" w:tentative="1">
+    <w:lvl w:ilvl="4" w:tentative="0">
       <w:start w:val="1"/>
       <w:numFmt w:val="lowerLetter"/>
       <w:lvlText w:val="%5."/>
@@ -2843,7 +3331,7 @@
         <w:ind w:left="3600" w:hanging="360"/>
       </w:pPr>
     </w:lvl>
-    <w:lvl w:ilvl="5" w:tplc="0416001B" w:tentative="1">
+    <w:lvl w:ilvl="5" w:tentative="0">
       <w:start w:val="1"/>
       <w:numFmt w:val="lowerRoman"/>
       <w:lvlText w:val="%6."/>
@@ -2852,7 +3340,7 @@
         <w:ind w:left="4320" w:hanging="180"/>
       </w:pPr>
     </w:lvl>
-    <w:lvl w:ilvl="6" w:tplc="0416000F" w:tentative="1">
+    <w:lvl w:ilvl="6" w:tentative="0">
       <w:start w:val="1"/>
       <w:numFmt w:val="decimal"/>
       <w:lvlText w:val="%7."/>
@@ -2861,7 +3349,7 @@
         <w:ind w:left="5040" w:hanging="360"/>
       </w:pPr>
     </w:lvl>
-    <w:lvl w:ilvl="7" w:tplc="04160019" w:tentative="1">
+    <w:lvl w:ilvl="7" w:tentative="0">
       <w:start w:val="1"/>
       <w:numFmt w:val="lowerLetter"/>
       <w:lvlText w:val="%8."/>
@@ -2870,7 +3358,7 @@
         <w:ind w:left="5760" w:hanging="360"/>
       </w:pPr>
     </w:lvl>
-    <w:lvl w:ilvl="8" w:tplc="0416001B" w:tentative="1">
+    <w:lvl w:ilvl="8" w:tentative="0">
       <w:start w:val="1"/>
       <w:numFmt w:val="lowerRoman"/>
       <w:lvlText w:val="%9."/>
@@ -2880,11 +3368,11 @@
       </w:pPr>
     </w:lvl>
   </w:abstractNum>
-  <w:abstractNum w:abstractNumId="2" w15:restartNumberingAfterBreak="0">
+  <w:abstractNum w:abstractNumId="2">
     <w:nsid w:val="75CE3A49"/>
-    <w:multiLevelType w:val="hybridMultilevel"/>
-    <w:tmpl w:val="68064102"/>
-    <w:lvl w:ilvl="0" w:tplc="0416000F">
+    <w:multiLevelType w:val="multilevel"/>
+    <w:tmpl w:val="75CE3A49"/>
+    <w:lvl w:ilvl="0" w:tentative="0">
       <w:start w:val="1"/>
       <w:numFmt w:val="decimal"/>
       <w:lvlText w:val="%1."/>
@@ -2896,7 +3384,7 @@
         <w:rFonts w:hint="default"/>
       </w:rPr>
     </w:lvl>
-    <w:lvl w:ilvl="1" w:tplc="04160019" w:tentative="1">
+    <w:lvl w:ilvl="1" w:tentative="0">
       <w:start w:val="1"/>
       <w:numFmt w:val="lowerLetter"/>
       <w:lvlText w:val="%2."/>
@@ -2905,7 +3393,7 @@
         <w:ind w:left="1440" w:hanging="360"/>
       </w:pPr>
     </w:lvl>
-    <w:lvl w:ilvl="2" w:tplc="0416001B" w:tentative="1">
+    <w:lvl w:ilvl="2" w:tentative="0">
       <w:start w:val="1"/>
       <w:numFmt w:val="lowerRoman"/>
       <w:lvlText w:val="%3."/>
@@ -2914,7 +3402,7 @@
         <w:ind w:left="2160" w:hanging="180"/>
       </w:pPr>
     </w:lvl>
-    <w:lvl w:ilvl="3" w:tplc="0416000F" w:tentative="1">
+    <w:lvl w:ilvl="3" w:tentative="0">
       <w:start w:val="1"/>
       <w:numFmt w:val="decimal"/>
       <w:lvlText w:val="%4."/>
@@ -2923,7 +3411,7 @@
         <w:ind w:left="2880" w:hanging="360"/>
       </w:pPr>
     </w:lvl>
-    <w:lvl w:ilvl="4" w:tplc="04160019" w:tentative="1">
+    <w:lvl w:ilvl="4" w:tentative="0">
       <w:start w:val="1"/>
       <w:numFmt w:val="lowerLetter"/>
       <w:lvlText w:val="%5."/>
@@ -2932,7 +3420,7 @@
         <w:ind w:left="3600" w:hanging="360"/>
       </w:pPr>
     </w:lvl>
-    <w:lvl w:ilvl="5" w:tplc="0416001B" w:tentative="1">
+    <w:lvl w:ilvl="5" w:tentative="0">
       <w:start w:val="1"/>
       <w:numFmt w:val="lowerRoman"/>
       <w:lvlText w:val="%6."/>
@@ -2941,7 +3429,7 @@
         <w:ind w:left="4320" w:hanging="180"/>
       </w:pPr>
     </w:lvl>
-    <w:lvl w:ilvl="6" w:tplc="0416000F" w:tentative="1">
+    <w:lvl w:ilvl="6" w:tentative="0">
       <w:start w:val="1"/>
       <w:numFmt w:val="decimal"/>
       <w:lvlText w:val="%7."/>
@@ -2950,7 +3438,7 @@
         <w:ind w:left="5040" w:hanging="360"/>
       </w:pPr>
     </w:lvl>
-    <w:lvl w:ilvl="7" w:tplc="04160019" w:tentative="1">
+    <w:lvl w:ilvl="7" w:tentative="0">
       <w:start w:val="1"/>
       <w:numFmt w:val="lowerLetter"/>
       <w:lvlText w:val="%8."/>
@@ -2959,191 +3447,13 @@
         <w:ind w:left="5760" w:hanging="360"/>
       </w:pPr>
     </w:lvl>
-    <w:lvl w:ilvl="8" w:tplc="0416001B" w:tentative="1">
+    <w:lvl w:ilvl="8" w:tentative="0">
       <w:start w:val="1"/>
       <w:numFmt w:val="lowerRoman"/>
       <w:lvlText w:val="%9."/>
       <w:lvlJc w:val="right"/>
       <w:pPr>
         <w:ind w:left="6480" w:hanging="180"/>
-      </w:pPr>
-    </w:lvl>
-  </w:abstractNum>
-  <w:abstractNum w:abstractNumId="3" w15:restartNumberingAfterBreak="0">
-    <w:nsid w:val="785D5AFE"/>
-    <w:multiLevelType w:val="hybridMultilevel"/>
-    <w:tmpl w:val="DCEE3286"/>
-    <w:lvl w:ilvl="0" w:tplc="0416000F">
-      <w:start w:val="1"/>
-      <w:numFmt w:val="decimal"/>
-      <w:lvlText w:val="%1."/>
-      <w:lvlJc w:val="left"/>
-      <w:pPr>
-        <w:ind w:left="720" w:hanging="360"/>
-      </w:pPr>
-      <w:rPr>
-        <w:rFonts w:hint="default"/>
-      </w:rPr>
-    </w:lvl>
-    <w:lvl w:ilvl="1" w:tplc="04160019" w:tentative="1">
-      <w:start w:val="1"/>
-      <w:numFmt w:val="lowerLetter"/>
-      <w:lvlText w:val="%2."/>
-      <w:lvlJc w:val="left"/>
-      <w:pPr>
-        <w:ind w:left="1440" w:hanging="360"/>
-      </w:pPr>
-    </w:lvl>
-    <w:lvl w:ilvl="2" w:tplc="0416001B" w:tentative="1">
-      <w:start w:val="1"/>
-      <w:numFmt w:val="lowerRoman"/>
-      <w:lvlText w:val="%3."/>
-      <w:lvlJc w:val="right"/>
-      <w:pPr>
-        <w:ind w:left="2160" w:hanging="180"/>
-      </w:pPr>
-    </w:lvl>
-    <w:lvl w:ilvl="3" w:tplc="0416000F" w:tentative="1">
-      <w:start w:val="1"/>
-      <w:numFmt w:val="decimal"/>
-      <w:lvlText w:val="%4."/>
-      <w:lvlJc w:val="left"/>
-      <w:pPr>
-        <w:ind w:left="2880" w:hanging="360"/>
-      </w:pPr>
-    </w:lvl>
-    <w:lvl w:ilvl="4" w:tplc="04160019" w:tentative="1">
-      <w:start w:val="1"/>
-      <w:numFmt w:val="lowerLetter"/>
-      <w:lvlText w:val="%5."/>
-      <w:lvlJc w:val="left"/>
-      <w:pPr>
-        <w:ind w:left="3600" w:hanging="360"/>
-      </w:pPr>
-    </w:lvl>
-    <w:lvl w:ilvl="5" w:tplc="0416001B" w:tentative="1">
-      <w:start w:val="1"/>
-      <w:numFmt w:val="lowerRoman"/>
-      <w:lvlText w:val="%6."/>
-      <w:lvlJc w:val="right"/>
-      <w:pPr>
-        <w:ind w:left="4320" w:hanging="180"/>
-      </w:pPr>
-    </w:lvl>
-    <w:lvl w:ilvl="6" w:tplc="0416000F" w:tentative="1">
-      <w:start w:val="1"/>
-      <w:numFmt w:val="decimal"/>
-      <w:lvlText w:val="%7."/>
-      <w:lvlJc w:val="left"/>
-      <w:pPr>
-        <w:ind w:left="5040" w:hanging="360"/>
-      </w:pPr>
-    </w:lvl>
-    <w:lvl w:ilvl="7" w:tplc="04160019" w:tentative="1">
-      <w:start w:val="1"/>
-      <w:numFmt w:val="lowerLetter"/>
-      <w:lvlText w:val="%8."/>
-      <w:lvlJc w:val="left"/>
-      <w:pPr>
-        <w:ind w:left="5760" w:hanging="360"/>
-      </w:pPr>
-    </w:lvl>
-    <w:lvl w:ilvl="8" w:tplc="0416001B" w:tentative="1">
-      <w:start w:val="1"/>
-      <w:numFmt w:val="lowerRoman"/>
-      <w:lvlText w:val="%9."/>
-      <w:lvlJc w:val="right"/>
-      <w:pPr>
-        <w:ind w:left="6480" w:hanging="180"/>
-      </w:pPr>
-    </w:lvl>
-  </w:abstractNum>
-  <w:abstractNum w:abstractNumId="4" w15:restartNumberingAfterBreak="0">
-    <w:nsid w:val="7C3F5BFC"/>
-    <w:multiLevelType w:val="hybridMultilevel"/>
-    <w:tmpl w:val="190C2C74"/>
-    <w:lvl w:ilvl="0" w:tplc="7D988FEE">
-      <w:start w:val="1"/>
-      <w:numFmt w:val="lowerLetter"/>
-      <w:lvlText w:val="%1."/>
-      <w:lvlJc w:val="left"/>
-      <w:pPr>
-        <w:ind w:left="1080" w:hanging="360"/>
-      </w:pPr>
-      <w:rPr>
-        <w:rFonts w:hint="default"/>
-      </w:rPr>
-    </w:lvl>
-    <w:lvl w:ilvl="1" w:tplc="04160019" w:tentative="1">
-      <w:start w:val="1"/>
-      <w:numFmt w:val="lowerLetter"/>
-      <w:lvlText w:val="%2."/>
-      <w:lvlJc w:val="left"/>
-      <w:pPr>
-        <w:ind w:left="1800" w:hanging="360"/>
-      </w:pPr>
-    </w:lvl>
-    <w:lvl w:ilvl="2" w:tplc="0416001B" w:tentative="1">
-      <w:start w:val="1"/>
-      <w:numFmt w:val="lowerRoman"/>
-      <w:lvlText w:val="%3."/>
-      <w:lvlJc w:val="right"/>
-      <w:pPr>
-        <w:ind w:left="2520" w:hanging="180"/>
-      </w:pPr>
-    </w:lvl>
-    <w:lvl w:ilvl="3" w:tplc="0416000F" w:tentative="1">
-      <w:start w:val="1"/>
-      <w:numFmt w:val="decimal"/>
-      <w:lvlText w:val="%4."/>
-      <w:lvlJc w:val="left"/>
-      <w:pPr>
-        <w:ind w:left="3240" w:hanging="360"/>
-      </w:pPr>
-    </w:lvl>
-    <w:lvl w:ilvl="4" w:tplc="04160019" w:tentative="1">
-      <w:start w:val="1"/>
-      <w:numFmt w:val="lowerLetter"/>
-      <w:lvlText w:val="%5."/>
-      <w:lvlJc w:val="left"/>
-      <w:pPr>
-        <w:ind w:left="3960" w:hanging="360"/>
-      </w:pPr>
-    </w:lvl>
-    <w:lvl w:ilvl="5" w:tplc="0416001B" w:tentative="1">
-      <w:start w:val="1"/>
-      <w:numFmt w:val="lowerRoman"/>
-      <w:lvlText w:val="%6."/>
-      <w:lvlJc w:val="right"/>
-      <w:pPr>
-        <w:ind w:left="4680" w:hanging="180"/>
-      </w:pPr>
-    </w:lvl>
-    <w:lvl w:ilvl="6" w:tplc="0416000F" w:tentative="1">
-      <w:start w:val="1"/>
-      <w:numFmt w:val="decimal"/>
-      <w:lvlText w:val="%7."/>
-      <w:lvlJc w:val="left"/>
-      <w:pPr>
-        <w:ind w:left="5400" w:hanging="360"/>
-      </w:pPr>
-    </w:lvl>
-    <w:lvl w:ilvl="7" w:tplc="04160019" w:tentative="1">
-      <w:start w:val="1"/>
-      <w:numFmt w:val="lowerLetter"/>
-      <w:lvlText w:val="%8."/>
-      <w:lvlJc w:val="left"/>
-      <w:pPr>
-        <w:ind w:left="6120" w:hanging="360"/>
-      </w:pPr>
-    </w:lvl>
-    <w:lvl w:ilvl="8" w:tplc="0416001B" w:tentative="1">
-      <w:start w:val="1"/>
-      <w:numFmt w:val="lowerRoman"/>
-      <w:lvlText w:val="%9."/>
-      <w:lvlJc w:val="right"/>
-      <w:pPr>
-        <w:ind w:left="6840" w:hanging="180"/>
       </w:pPr>
     </w:lvl>
   </w:abstractNum>
@@ -3151,432 +3461,203 @@
     <w:abstractNumId w:val="2"/>
   </w:num>
   <w:num w:numId="2">
-    <w:abstractNumId w:val="4"/>
+    <w:abstractNumId w:val="0"/>
   </w:num>
   <w:num w:numId="3">
-    <w:abstractNumId w:val="3"/>
-  </w:num>
-  <w:num w:numId="4">
-    <w:abstractNumId w:val="0"/>
-  </w:num>
-  <w:num w:numId="5">
     <w:abstractNumId w:val="1"/>
   </w:num>
 </w:numbering>
 </file>
 
 <file path=word/styles.xml><?xml version="1.0" encoding="utf-8"?>
-<w:styles xmlns:mc="http://schemas.openxmlformats.org/markup-compatibility/2006" xmlns:r="http://schemas.openxmlformats.org/officeDocument/2006/relationships" xmlns:w="http://schemas.openxmlformats.org/wordprocessingml/2006/main" xmlns:w14="http://schemas.microsoft.com/office/word/2010/wordml" xmlns:w15="http://schemas.microsoft.com/office/word/2012/wordml" xmlns:w16cid="http://schemas.microsoft.com/office/word/2016/wordml/cid" xmlns:w16se="http://schemas.microsoft.com/office/word/2015/wordml/symex" mc:Ignorable="w14 w15 w16se w16cid">
+<w:styles xmlns:mc="http://schemas.openxmlformats.org/markup-compatibility/2006" xmlns:o="urn:schemas-microsoft-com:office:office" xmlns:r="http://schemas.openxmlformats.org/officeDocument/2006/relationships" xmlns:m="http://schemas.openxmlformats.org/officeDocument/2006/math" xmlns:v="urn:schemas-microsoft-com:vml" xmlns:w="http://schemas.openxmlformats.org/wordprocessingml/2006/main" xmlns:w14="http://schemas.microsoft.com/office/word/2010/wordml" xmlns:w10="urn:schemas-microsoft-com:office:word" xmlns:sl="http://schemas.openxmlformats.org/schemaLibrary/2006/main" mc:Ignorable="w14">
   <w:docDefaults>
     <w:rPrDefault>
       <w:rPr>
-        <w:rFonts w:asciiTheme="minorHAnsi" w:eastAsiaTheme="minorHAnsi" w:hAnsiTheme="minorHAnsi" w:cstheme="minorBidi"/>
-        <w:sz w:val="22"/>
-        <w:szCs w:val="22"/>
-        <w:lang w:val="pt-BR" w:eastAsia="en-US" w:bidi="ar-SA"/>
+        <w:rFonts w:asciiTheme="minorHAnsi" w:hAnsiTheme="minorHAnsi" w:eastAsiaTheme="minorHAnsi" w:cstheme="minorBidi"/>
       </w:rPr>
     </w:rPrDefault>
-    <w:pPrDefault>
-      <w:pPr>
-        <w:spacing w:after="160" w:line="259" w:lineRule="auto"/>
-      </w:pPr>
-    </w:pPrDefault>
+    <w:pPrDefault/>
   </w:docDefaults>
-  <w:latentStyles w:defLockedState="0" w:defUIPriority="99" w:defSemiHidden="0" w:defUnhideWhenUsed="0" w:defQFormat="0" w:count="376">
-    <w:lsdException w:name="Normal" w:uiPriority="0" w:qFormat="1"/>
-    <w:lsdException w:name="heading 1" w:uiPriority="9" w:qFormat="1"/>
-    <w:lsdException w:name="heading 2" w:semiHidden="1" w:uiPriority="9" w:unhideWhenUsed="1" w:qFormat="1"/>
-    <w:lsdException w:name="heading 3" w:semiHidden="1" w:uiPriority="9" w:unhideWhenUsed="1" w:qFormat="1"/>
-    <w:lsdException w:name="heading 4" w:semiHidden="1" w:uiPriority="9" w:unhideWhenUsed="1" w:qFormat="1"/>
-    <w:lsdException w:name="heading 5" w:semiHidden="1" w:uiPriority="9" w:unhideWhenUsed="1" w:qFormat="1"/>
-    <w:lsdException w:name="heading 6" w:semiHidden="1" w:uiPriority="9" w:unhideWhenUsed="1" w:qFormat="1"/>
-    <w:lsdException w:name="heading 7" w:semiHidden="1" w:uiPriority="9" w:unhideWhenUsed="1" w:qFormat="1"/>
-    <w:lsdException w:name="heading 8" w:semiHidden="1" w:uiPriority="9" w:unhideWhenUsed="1" w:qFormat="1"/>
-    <w:lsdException w:name="heading 9" w:semiHidden="1" w:uiPriority="9" w:unhideWhenUsed="1" w:qFormat="1"/>
-    <w:lsdException w:name="index 1" w:semiHidden="1" w:unhideWhenUsed="1"/>
-    <w:lsdException w:name="index 2" w:semiHidden="1" w:unhideWhenUsed="1"/>
-    <w:lsdException w:name="index 3" w:semiHidden="1" w:unhideWhenUsed="1"/>
-    <w:lsdException w:name="index 4" w:semiHidden="1" w:unhideWhenUsed="1"/>
-    <w:lsdException w:name="index 5" w:semiHidden="1" w:unhideWhenUsed="1"/>
-    <w:lsdException w:name="index 6" w:semiHidden="1" w:unhideWhenUsed="1"/>
-    <w:lsdException w:name="index 7" w:semiHidden="1" w:unhideWhenUsed="1"/>
-    <w:lsdException w:name="index 8" w:semiHidden="1" w:unhideWhenUsed="1"/>
-    <w:lsdException w:name="index 9" w:semiHidden="1" w:unhideWhenUsed="1"/>
-    <w:lsdException w:name="toc 1" w:semiHidden="1" w:uiPriority="39" w:unhideWhenUsed="1"/>
-    <w:lsdException w:name="toc 2" w:semiHidden="1" w:uiPriority="39" w:unhideWhenUsed="1"/>
-    <w:lsdException w:name="toc 3" w:semiHidden="1" w:uiPriority="39" w:unhideWhenUsed="1"/>
-    <w:lsdException w:name="toc 4" w:semiHidden="1" w:uiPriority="39" w:unhideWhenUsed="1"/>
-    <w:lsdException w:name="toc 5" w:semiHidden="1" w:uiPriority="39" w:unhideWhenUsed="1"/>
-    <w:lsdException w:name="toc 6" w:semiHidden="1" w:uiPriority="39" w:unhideWhenUsed="1"/>
-    <w:lsdException w:name="toc 7" w:semiHidden="1" w:uiPriority="39" w:unhideWhenUsed="1"/>
-    <w:lsdException w:name="toc 8" w:semiHidden="1" w:uiPriority="39" w:unhideWhenUsed="1"/>
-    <w:lsdException w:name="toc 9" w:semiHidden="1" w:uiPriority="39" w:unhideWhenUsed="1"/>
-    <w:lsdException w:name="Normal Indent" w:semiHidden="1" w:unhideWhenUsed="1"/>
-    <w:lsdException w:name="footnote text" w:semiHidden="1" w:unhideWhenUsed="1"/>
-    <w:lsdException w:name="annotation text" w:semiHidden="1" w:unhideWhenUsed="1"/>
-    <w:lsdException w:name="header" w:semiHidden="1" w:unhideWhenUsed="1"/>
-    <w:lsdException w:name="footer" w:semiHidden="1" w:unhideWhenUsed="1"/>
-    <w:lsdException w:name="index heading" w:semiHidden="1" w:unhideWhenUsed="1"/>
-    <w:lsdException w:name="caption" w:semiHidden="1" w:uiPriority="35" w:unhideWhenUsed="1" w:qFormat="1"/>
-    <w:lsdException w:name="table of figures" w:semiHidden="1" w:unhideWhenUsed="1"/>
-    <w:lsdException w:name="envelope address" w:semiHidden="1" w:unhideWhenUsed="1"/>
-    <w:lsdException w:name="envelope return" w:semiHidden="1" w:unhideWhenUsed="1"/>
-    <w:lsdException w:name="footnote reference" w:semiHidden="1" w:unhideWhenUsed="1"/>
-    <w:lsdException w:name="annotation reference" w:semiHidden="1" w:unhideWhenUsed="1"/>
-    <w:lsdException w:name="line number" w:semiHidden="1" w:unhideWhenUsed="1"/>
-    <w:lsdException w:name="page number" w:semiHidden="1" w:unhideWhenUsed="1"/>
-    <w:lsdException w:name="endnote reference" w:semiHidden="1" w:unhideWhenUsed="1"/>
-    <w:lsdException w:name="endnote text" w:semiHidden="1" w:unhideWhenUsed="1"/>
-    <w:lsdException w:name="table of authorities" w:semiHidden="1" w:unhideWhenUsed="1"/>
-    <w:lsdException w:name="macro" w:semiHidden="1" w:unhideWhenUsed="1"/>
-    <w:lsdException w:name="toa heading" w:semiHidden="1" w:unhideWhenUsed="1"/>
-    <w:lsdException w:name="List" w:semiHidden="1" w:unhideWhenUsed="1"/>
-    <w:lsdException w:name="List Bullet" w:semiHidden="1" w:unhideWhenUsed="1"/>
-    <w:lsdException w:name="List Number" w:semiHidden="1" w:unhideWhenUsed="1"/>
-    <w:lsdException w:name="List 2" w:semiHidden="1" w:unhideWhenUsed="1"/>
-    <w:lsdException w:name="List 3" w:semiHidden="1" w:unhideWhenUsed="1"/>
-    <w:lsdException w:name="List 4" w:semiHidden="1" w:unhideWhenUsed="1"/>
-    <w:lsdException w:name="List 5" w:semiHidden="1" w:unhideWhenUsed="1"/>
-    <w:lsdException w:name="List Bullet 2" w:semiHidden="1" w:unhideWhenUsed="1"/>
-    <w:lsdException w:name="List Bullet 3" w:semiHidden="1" w:unhideWhenUsed="1"/>
-    <w:lsdException w:name="List Bullet 4" w:semiHidden="1" w:unhideWhenUsed="1"/>
-    <w:lsdException w:name="List Bullet 5" w:semiHidden="1" w:unhideWhenUsed="1"/>
-    <w:lsdException w:name="List Number 2" w:semiHidden="1" w:unhideWhenUsed="1"/>
-    <w:lsdException w:name="List Number 3" w:semiHidden="1" w:unhideWhenUsed="1"/>
-    <w:lsdException w:name="List Number 4" w:semiHidden="1" w:unhideWhenUsed="1"/>
-    <w:lsdException w:name="List Number 5" w:semiHidden="1" w:unhideWhenUsed="1"/>
-    <w:lsdException w:name="Title" w:uiPriority="10" w:qFormat="1"/>
-    <w:lsdException w:name="Closing" w:semiHidden="1" w:unhideWhenUsed="1"/>
-    <w:lsdException w:name="Signature" w:semiHidden="1" w:unhideWhenUsed="1"/>
-    <w:lsdException w:name="Default Paragraph Font" w:semiHidden="1" w:uiPriority="1" w:unhideWhenUsed="1"/>
-    <w:lsdException w:name="Body Text" w:semiHidden="1" w:unhideWhenUsed="1"/>
-    <w:lsdException w:name="Body Text Indent" w:semiHidden="1" w:unhideWhenUsed="1"/>
-    <w:lsdException w:name="List Continue" w:semiHidden="1" w:unhideWhenUsed="1"/>
-    <w:lsdException w:name="List Continue 2" w:semiHidden="1" w:unhideWhenUsed="1"/>
-    <w:lsdException w:name="List Continue 3" w:semiHidden="1" w:unhideWhenUsed="1"/>
-    <w:lsdException w:name="List Continue 4" w:semiHidden="1" w:unhideWhenUsed="1"/>
-    <w:lsdException w:name="List Continue 5" w:semiHidden="1" w:unhideWhenUsed="1"/>
-    <w:lsdException w:name="Message Header" w:semiHidden="1" w:unhideWhenUsed="1"/>
-    <w:lsdException w:name="Subtitle" w:uiPriority="11" w:qFormat="1"/>
-    <w:lsdException w:name="Salutation" w:semiHidden="1" w:unhideWhenUsed="1"/>
-    <w:lsdException w:name="Date" w:semiHidden="1" w:unhideWhenUsed="1"/>
-    <w:lsdException w:name="Body Text First Indent" w:semiHidden="1" w:unhideWhenUsed="1"/>
-    <w:lsdException w:name="Body Text First Indent 2" w:semiHidden="1" w:unhideWhenUsed="1"/>
-    <w:lsdException w:name="Note Heading" w:semiHidden="1" w:unhideWhenUsed="1"/>
-    <w:lsdException w:name="Body Text 2" w:semiHidden="1" w:unhideWhenUsed="1"/>
-    <w:lsdException w:name="Body Text 3" w:semiHidden="1" w:unhideWhenUsed="1"/>
-    <w:lsdException w:name="Body Text Indent 2" w:semiHidden="1" w:unhideWhenUsed="1"/>
-    <w:lsdException w:name="Body Text Indent 3" w:semiHidden="1" w:unhideWhenUsed="1"/>
-    <w:lsdException w:name="Block Text" w:semiHidden="1" w:unhideWhenUsed="1"/>
-    <w:lsdException w:name="Hyperlink" w:semiHidden="1" w:unhideWhenUsed="1"/>
-    <w:lsdException w:name="FollowedHyperlink" w:semiHidden="1" w:unhideWhenUsed="1"/>
-    <w:lsdException w:name="Strong" w:uiPriority="22" w:qFormat="1"/>
-    <w:lsdException w:name="Emphasis" w:uiPriority="20" w:qFormat="1"/>
-    <w:lsdException w:name="Document Map" w:semiHidden="1" w:unhideWhenUsed="1"/>
-    <w:lsdException w:name="Plain Text" w:semiHidden="1" w:unhideWhenUsed="1"/>
-    <w:lsdException w:name="E-mail Signature" w:semiHidden="1" w:unhideWhenUsed="1"/>
-    <w:lsdException w:name="HTML Top of Form" w:semiHidden="1" w:unhideWhenUsed="1"/>
-    <w:lsdException w:name="HTML Bottom of Form" w:semiHidden="1" w:unhideWhenUsed="1"/>
-    <w:lsdException w:name="Normal (Web)" w:semiHidden="1" w:unhideWhenUsed="1"/>
-    <w:lsdException w:name="HTML Acronym" w:semiHidden="1" w:unhideWhenUsed="1"/>
-    <w:lsdException w:name="HTML Address" w:semiHidden="1" w:unhideWhenUsed="1"/>
-    <w:lsdException w:name="HTML Cite" w:semiHidden="1" w:unhideWhenUsed="1"/>
-    <w:lsdException w:name="HTML Code" w:semiHidden="1" w:unhideWhenUsed="1"/>
-    <w:lsdException w:name="HTML Definition" w:semiHidden="1" w:unhideWhenUsed="1"/>
-    <w:lsdException w:name="HTML Keyboard" w:semiHidden="1" w:unhideWhenUsed="1"/>
-    <w:lsdException w:name="HTML Preformatted" w:semiHidden="1" w:unhideWhenUsed="1"/>
-    <w:lsdException w:name="HTML Sample" w:semiHidden="1" w:unhideWhenUsed="1"/>
-    <w:lsdException w:name="HTML Typewriter" w:semiHidden="1" w:unhideWhenUsed="1"/>
-    <w:lsdException w:name="HTML Variable" w:semiHidden="1" w:unhideWhenUsed="1"/>
-    <w:lsdException w:name="Normal Table" w:semiHidden="1" w:unhideWhenUsed="1"/>
-    <w:lsdException w:name="annotation subject" w:semiHidden="1" w:unhideWhenUsed="1"/>
-    <w:lsdException w:name="No List" w:semiHidden="1" w:unhideWhenUsed="1"/>
-    <w:lsdException w:name="Outline List 1" w:semiHidden="1" w:unhideWhenUsed="1"/>
-    <w:lsdException w:name="Outline List 2" w:semiHidden="1" w:unhideWhenUsed="1"/>
-    <w:lsdException w:name="Outline List 3" w:semiHidden="1" w:unhideWhenUsed="1"/>
-    <w:lsdException w:name="Table Simple 1" w:semiHidden="1" w:unhideWhenUsed="1"/>
-    <w:lsdException w:name="Table Simple 2" w:semiHidden="1" w:unhideWhenUsed="1"/>
-    <w:lsdException w:name="Table Simple 3" w:semiHidden="1" w:unhideWhenUsed="1"/>
-    <w:lsdException w:name="Table Classic 1" w:semiHidden="1" w:unhideWhenUsed="1"/>
-    <w:lsdException w:name="Table Classic 2" w:semiHidden="1" w:unhideWhenUsed="1"/>
-    <w:lsdException w:name="Table Classic 3" w:semiHidden="1" w:unhideWhenUsed="1"/>
-    <w:lsdException w:name="Table Classic 4" w:semiHidden="1" w:unhideWhenUsed="1"/>
-    <w:lsdException w:name="Table Colorful 1" w:semiHidden="1" w:unhideWhenUsed="1"/>
-    <w:lsdException w:name="Table Colorful 2" w:semiHidden="1" w:unhideWhenUsed="1"/>
-    <w:lsdException w:name="Table Colorful 3" w:semiHidden="1" w:unhideWhenUsed="1"/>
-    <w:lsdException w:name="Table Columns 1" w:semiHidden="1" w:unhideWhenUsed="1"/>
-    <w:lsdException w:name="Table Columns 2" w:semiHidden="1" w:unhideWhenUsed="1"/>
-    <w:lsdException w:name="Table Columns 3" w:semiHidden="1" w:unhideWhenUsed="1"/>
-    <w:lsdException w:name="Table Columns 4" w:semiHidden="1" w:unhideWhenUsed="1"/>
-    <w:lsdException w:name="Table Columns 5" w:semiHidden="1" w:unhideWhenUsed="1"/>
-    <w:lsdException w:name="Table Grid 1" w:semiHidden="1" w:unhideWhenUsed="1"/>
-    <w:lsdException w:name="Table Grid 2" w:semiHidden="1" w:unhideWhenUsed="1"/>
-    <w:lsdException w:name="Table Grid 3" w:semiHidden="1" w:unhideWhenUsed="1"/>
-    <w:lsdException w:name="Table Grid 4" w:semiHidden="1" w:unhideWhenUsed="1"/>
-    <w:lsdException w:name="Table Grid 5" w:semiHidden="1" w:unhideWhenUsed="1"/>
-    <w:lsdException w:name="Table Grid 6" w:semiHidden="1" w:unhideWhenUsed="1"/>
-    <w:lsdException w:name="Table Grid 7" w:semiHidden="1" w:unhideWhenUsed="1"/>
-    <w:lsdException w:name="Table Grid 8" w:semiHidden="1" w:unhideWhenUsed="1"/>
-    <w:lsdException w:name="Table List 1" w:semiHidden="1" w:unhideWhenUsed="1"/>
-    <w:lsdException w:name="Table List 2" w:semiHidden="1" w:unhideWhenUsed="1"/>
-    <w:lsdException w:name="Table List 3" w:semiHidden="1" w:unhideWhenUsed="1"/>
-    <w:lsdException w:name="Table List 4" w:semiHidden="1" w:unhideWhenUsed="1"/>
-    <w:lsdException w:name="Table List 5" w:semiHidden="1" w:unhideWhenUsed="1"/>
-    <w:lsdException w:name="Table List 6" w:semiHidden="1" w:unhideWhenUsed="1"/>
-    <w:lsdException w:name="Table List 7" w:semiHidden="1" w:unhideWhenUsed="1"/>
-    <w:lsdException w:name="Table List 8" w:semiHidden="1" w:unhideWhenUsed="1"/>
-    <w:lsdException w:name="Table 3D effects 1" w:semiHidden="1" w:unhideWhenUsed="1"/>
-    <w:lsdException w:name="Table 3D effects 2" w:semiHidden="1" w:unhideWhenUsed="1"/>
-    <w:lsdException w:name="Table 3D effects 3" w:semiHidden="1" w:unhideWhenUsed="1"/>
-    <w:lsdException w:name="Table Contemporary" w:semiHidden="1" w:unhideWhenUsed="1"/>
-    <w:lsdException w:name="Table Elegant" w:semiHidden="1" w:unhideWhenUsed="1"/>
-    <w:lsdException w:name="Table Professional" w:semiHidden="1" w:unhideWhenUsed="1"/>
-    <w:lsdException w:name="Table Subtle 1" w:semiHidden="1" w:unhideWhenUsed="1"/>
-    <w:lsdException w:name="Table Subtle 2" w:semiHidden="1" w:unhideWhenUsed="1"/>
-    <w:lsdException w:name="Table Web 1" w:semiHidden="1" w:unhideWhenUsed="1"/>
-    <w:lsdException w:name="Table Web 2" w:semiHidden="1" w:unhideWhenUsed="1"/>
-    <w:lsdException w:name="Table Web 3" w:semiHidden="1" w:unhideWhenUsed="1"/>
-    <w:lsdException w:name="Balloon Text" w:semiHidden="1" w:unhideWhenUsed="1"/>
-    <w:lsdException w:name="Table Grid" w:uiPriority="39"/>
-    <w:lsdException w:name="Table Theme" w:semiHidden="1" w:unhideWhenUsed="1"/>
-    <w:lsdException w:name="Placeholder Text" w:semiHidden="1"/>
-    <w:lsdException w:name="No Spacing" w:uiPriority="1" w:qFormat="1"/>
-    <w:lsdException w:name="Light Shading" w:uiPriority="60"/>
-    <w:lsdException w:name="Light List" w:uiPriority="61"/>
-    <w:lsdException w:name="Light Grid" w:uiPriority="62"/>
-    <w:lsdException w:name="Medium Shading 1" w:uiPriority="63"/>
-    <w:lsdException w:name="Medium Shading 2" w:uiPriority="64"/>
-    <w:lsdException w:name="Medium List 1" w:uiPriority="65"/>
-    <w:lsdException w:name="Medium List 2" w:uiPriority="66"/>
-    <w:lsdException w:name="Medium Grid 1" w:uiPriority="67"/>
-    <w:lsdException w:name="Medium Grid 2" w:uiPriority="68"/>
-    <w:lsdException w:name="Medium Grid 3" w:uiPriority="69"/>
-    <w:lsdException w:name="Dark List" w:uiPriority="70"/>
-    <w:lsdException w:name="Colorful Shading" w:uiPriority="71"/>
-    <w:lsdException w:name="Colorful List" w:uiPriority="72"/>
-    <w:lsdException w:name="Colorful Grid" w:uiPriority="73"/>
-    <w:lsdException w:name="Light Shading Accent 1" w:uiPriority="60"/>
-    <w:lsdException w:name="Light List Accent 1" w:uiPriority="61"/>
-    <w:lsdException w:name="Light Grid Accent 1" w:uiPriority="62"/>
-    <w:lsdException w:name="Medium Shading 1 Accent 1" w:uiPriority="63"/>
-    <w:lsdException w:name="Medium Shading 2 Accent 1" w:uiPriority="64"/>
-    <w:lsdException w:name="Medium List 1 Accent 1" w:uiPriority="65"/>
-    <w:lsdException w:name="Revision" w:semiHidden="1"/>
-    <w:lsdException w:name="List Paragraph" w:uiPriority="34" w:qFormat="1"/>
-    <w:lsdException w:name="Quote" w:uiPriority="29" w:qFormat="1"/>
-    <w:lsdException w:name="Intense Quote" w:uiPriority="30" w:qFormat="1"/>
-    <w:lsdException w:name="Medium List 2 Accent 1" w:uiPriority="66"/>
-    <w:lsdException w:name="Medium Grid 1 Accent 1" w:uiPriority="67"/>
-    <w:lsdException w:name="Medium Grid 2 Accent 1" w:uiPriority="68"/>
-    <w:lsdException w:name="Medium Grid 3 Accent 1" w:uiPriority="69"/>
-    <w:lsdException w:name="Dark List Accent 1" w:uiPriority="70"/>
-    <w:lsdException w:name="Colorful Shading Accent 1" w:uiPriority="71"/>
-    <w:lsdException w:name="Colorful List Accent 1" w:uiPriority="72"/>
-    <w:lsdException w:name="Colorful Grid Accent 1" w:uiPriority="73"/>
-    <w:lsdException w:name="Light Shading Accent 2" w:uiPriority="60"/>
-    <w:lsdException w:name="Light List Accent 2" w:uiPriority="61"/>
-    <w:lsdException w:name="Light Grid Accent 2" w:uiPriority="62"/>
-    <w:lsdException w:name="Medium Shading 1 Accent 2" w:uiPriority="63"/>
-    <w:lsdException w:name="Medium Shading 2 Accent 2" w:uiPriority="64"/>
-    <w:lsdException w:name="Medium List 1 Accent 2" w:uiPriority="65"/>
-    <w:lsdException w:name="Medium List 2 Accent 2" w:uiPriority="66"/>
-    <w:lsdException w:name="Medium Grid 1 Accent 2" w:uiPriority="67"/>
-    <w:lsdException w:name="Medium Grid 2 Accent 2" w:uiPriority="68"/>
-    <w:lsdException w:name="Medium Grid 3 Accent 2" w:uiPriority="69"/>
-    <w:lsdException w:name="Dark List Accent 2" w:uiPriority="70"/>
-    <w:lsdException w:name="Colorful Shading Accent 2" w:uiPriority="71"/>
-    <w:lsdException w:name="Colorful List Accent 2" w:uiPriority="72"/>
-    <w:lsdException w:name="Colorful Grid Accent 2" w:uiPriority="73"/>
-    <w:lsdException w:name="Light Shading Accent 3" w:uiPriority="60"/>
-    <w:lsdException w:name="Light List Accent 3" w:uiPriority="61"/>
-    <w:lsdException w:name="Light Grid Accent 3" w:uiPriority="62"/>
-    <w:lsdException w:name="Medium Shading 1 Accent 3" w:uiPriority="63"/>
-    <w:lsdException w:name="Medium Shading 2 Accent 3" w:uiPriority="64"/>
-    <w:lsdException w:name="Medium List 1 Accent 3" w:uiPriority="65"/>
-    <w:lsdException w:name="Medium List 2 Accent 3" w:uiPriority="66"/>
-    <w:lsdException w:name="Medium Grid 1 Accent 3" w:uiPriority="67"/>
-    <w:lsdException w:name="Medium Grid 2 Accent 3" w:uiPriority="68"/>
-    <w:lsdException w:name="Medium Grid 3 Accent 3" w:uiPriority="69"/>
-    <w:lsdException w:name="Dark List Accent 3" w:uiPriority="70"/>
-    <w:lsdException w:name="Colorful Shading Accent 3" w:uiPriority="71"/>
-    <w:lsdException w:name="Colorful List Accent 3" w:uiPriority="72"/>
-    <w:lsdException w:name="Colorful Grid Accent 3" w:uiPriority="73"/>
-    <w:lsdException w:name="Light Shading Accent 4" w:uiPriority="60"/>
-    <w:lsdException w:name="Light List Accent 4" w:uiPriority="61"/>
-    <w:lsdException w:name="Light Grid Accent 4" w:uiPriority="62"/>
-    <w:lsdException w:name="Medium Shading 1 Accent 4" w:uiPriority="63"/>
-    <w:lsdException w:name="Medium Shading 2 Accent 4" w:uiPriority="64"/>
-    <w:lsdException w:name="Medium List 1 Accent 4" w:uiPriority="65"/>
-    <w:lsdException w:name="Medium List 2 Accent 4" w:uiPriority="66"/>
-    <w:lsdException w:name="Medium Grid 1 Accent 4" w:uiPriority="67"/>
-    <w:lsdException w:name="Medium Grid 2 Accent 4" w:uiPriority="68"/>
-    <w:lsdException w:name="Medium Grid 3 Accent 4" w:uiPriority="69"/>
-    <w:lsdException w:name="Dark List Accent 4" w:uiPriority="70"/>
-    <w:lsdException w:name="Colorful Shading Accent 4" w:uiPriority="71"/>
-    <w:lsdException w:name="Colorful List Accent 4" w:uiPriority="72"/>
-    <w:lsdException w:name="Colorful Grid Accent 4" w:uiPriority="73"/>
-    <w:lsdException w:name="Light Shading Accent 5" w:uiPriority="60"/>
-    <w:lsdException w:name="Light List Accent 5" w:uiPriority="61"/>
-    <w:lsdException w:name="Light Grid Accent 5" w:uiPriority="62"/>
-    <w:lsdException w:name="Medium Shading 1 Accent 5" w:uiPriority="63"/>
-    <w:lsdException w:name="Medium Shading 2 Accent 5" w:uiPriority="64"/>
-    <w:lsdException w:name="Medium List 1 Accent 5" w:uiPriority="65"/>
-    <w:lsdException w:name="Medium List 2 Accent 5" w:uiPriority="66"/>
-    <w:lsdException w:name="Medium Grid 1 Accent 5" w:uiPriority="67"/>
-    <w:lsdException w:name="Medium Grid 2 Accent 5" w:uiPriority="68"/>
-    <w:lsdException w:name="Medium Grid 3 Accent 5" w:uiPriority="69"/>
-    <w:lsdException w:name="Dark List Accent 5" w:uiPriority="70"/>
-    <w:lsdException w:name="Colorful Shading Accent 5" w:uiPriority="71"/>
-    <w:lsdException w:name="Colorful List Accent 5" w:uiPriority="72"/>
-    <w:lsdException w:name="Colorful Grid Accent 5" w:uiPriority="73"/>
-    <w:lsdException w:name="Light Shading Accent 6" w:uiPriority="60"/>
-    <w:lsdException w:name="Light List Accent 6" w:uiPriority="61"/>
-    <w:lsdException w:name="Light Grid Accent 6" w:uiPriority="62"/>
-    <w:lsdException w:name="Medium Shading 1 Accent 6" w:uiPriority="63"/>
-    <w:lsdException w:name="Medium Shading 2 Accent 6" w:uiPriority="64"/>
-    <w:lsdException w:name="Medium List 1 Accent 6" w:uiPriority="65"/>
-    <w:lsdException w:name="Medium List 2 Accent 6" w:uiPriority="66"/>
-    <w:lsdException w:name="Medium Grid 1 Accent 6" w:uiPriority="67"/>
-    <w:lsdException w:name="Medium Grid 2 Accent 6" w:uiPriority="68"/>
-    <w:lsdException w:name="Medium Grid 3 Accent 6" w:uiPriority="69"/>
-    <w:lsdException w:name="Dark List Accent 6" w:uiPriority="70"/>
-    <w:lsdException w:name="Colorful Shading Accent 6" w:uiPriority="71"/>
-    <w:lsdException w:name="Colorful List Accent 6" w:uiPriority="72"/>
-    <w:lsdException w:name="Colorful Grid Accent 6" w:uiPriority="73"/>
-    <w:lsdException w:name="Subtle Emphasis" w:uiPriority="19" w:qFormat="1"/>
-    <w:lsdException w:name="Intense Emphasis" w:uiPriority="21" w:qFormat="1"/>
-    <w:lsdException w:name="Subtle Reference" w:uiPriority="31" w:qFormat="1"/>
-    <w:lsdException w:name="Intense Reference" w:uiPriority="32" w:qFormat="1"/>
-    <w:lsdException w:name="Book Title" w:uiPriority="33" w:qFormat="1"/>
-    <w:lsdException w:name="Bibliography" w:semiHidden="1" w:uiPriority="37" w:unhideWhenUsed="1"/>
-    <w:lsdException w:name="TOC Heading" w:semiHidden="1" w:uiPriority="39" w:unhideWhenUsed="1" w:qFormat="1"/>
-    <w:lsdException w:name="Plain Table 1" w:uiPriority="41"/>
-    <w:lsdException w:name="Plain Table 2" w:uiPriority="42"/>
-    <w:lsdException w:name="Plain Table 3" w:uiPriority="43"/>
-    <w:lsdException w:name="Plain Table 4" w:uiPriority="44"/>
-    <w:lsdException w:name="Plain Table 5" w:uiPriority="45"/>
-    <w:lsdException w:name="Grid Table Light" w:uiPriority="40"/>
-    <w:lsdException w:name="Grid Table 1 Light" w:uiPriority="46"/>
-    <w:lsdException w:name="Grid Table 2" w:uiPriority="47"/>
-    <w:lsdException w:name="Grid Table 3" w:uiPriority="48"/>
-    <w:lsdException w:name="Grid Table 4" w:uiPriority="49"/>
-    <w:lsdException w:name="Grid Table 5 Dark" w:uiPriority="50"/>
-    <w:lsdException w:name="Grid Table 6 Colorful" w:uiPriority="51"/>
-    <w:lsdException w:name="Grid Table 7 Colorful" w:uiPriority="52"/>
-    <w:lsdException w:name="Grid Table 1 Light Accent 1" w:uiPriority="46"/>
-    <w:lsdException w:name="Grid Table 2 Accent 1" w:uiPriority="47"/>
-    <w:lsdException w:name="Grid Table 3 Accent 1" w:uiPriority="48"/>
-    <w:lsdException w:name="Grid Table 4 Accent 1" w:uiPriority="49"/>
-    <w:lsdException w:name="Grid Table 5 Dark Accent 1" w:uiPriority="50"/>
-    <w:lsdException w:name="Grid Table 6 Colorful Accent 1" w:uiPriority="51"/>
-    <w:lsdException w:name="Grid Table 7 Colorful Accent 1" w:uiPriority="52"/>
-    <w:lsdException w:name="Grid Table 1 Light Accent 2" w:uiPriority="46"/>
-    <w:lsdException w:name="Grid Table 2 Accent 2" w:uiPriority="47"/>
-    <w:lsdException w:name="Grid Table 3 Accent 2" w:uiPriority="48"/>
-    <w:lsdException w:name="Grid Table 4 Accent 2" w:uiPriority="49"/>
-    <w:lsdException w:name="Grid Table 5 Dark Accent 2" w:uiPriority="50"/>
-    <w:lsdException w:name="Grid Table 6 Colorful Accent 2" w:uiPriority="51"/>
-    <w:lsdException w:name="Grid Table 7 Colorful Accent 2" w:uiPriority="52"/>
-    <w:lsdException w:name="Grid Table 1 Light Accent 3" w:uiPriority="46"/>
-    <w:lsdException w:name="Grid Table 2 Accent 3" w:uiPriority="47"/>
-    <w:lsdException w:name="Grid Table 3 Accent 3" w:uiPriority="48"/>
-    <w:lsdException w:name="Grid Table 4 Accent 3" w:uiPriority="49"/>
-    <w:lsdException w:name="Grid Table 5 Dark Accent 3" w:uiPriority="50"/>
-    <w:lsdException w:name="Grid Table 6 Colorful Accent 3" w:uiPriority="51"/>
-    <w:lsdException w:name="Grid Table 7 Colorful Accent 3" w:uiPriority="52"/>
-    <w:lsdException w:name="Grid Table 1 Light Accent 4" w:uiPriority="46"/>
-    <w:lsdException w:name="Grid Table 2 Accent 4" w:uiPriority="47"/>
-    <w:lsdException w:name="Grid Table 3 Accent 4" w:uiPriority="48"/>
-    <w:lsdException w:name="Grid Table 4 Accent 4" w:uiPriority="49"/>
-    <w:lsdException w:name="Grid Table 5 Dark Accent 4" w:uiPriority="50"/>
-    <w:lsdException w:name="Grid Table 6 Colorful Accent 4" w:uiPriority="51"/>
-    <w:lsdException w:name="Grid Table 7 Colorful Accent 4" w:uiPriority="52"/>
-    <w:lsdException w:name="Grid Table 1 Light Accent 5" w:uiPriority="46"/>
-    <w:lsdException w:name="Grid Table 2 Accent 5" w:uiPriority="47"/>
-    <w:lsdException w:name="Grid Table 3 Accent 5" w:uiPriority="48"/>
-    <w:lsdException w:name="Grid Table 4 Accent 5" w:uiPriority="49"/>
-    <w:lsdException w:name="Grid Table 5 Dark Accent 5" w:uiPriority="50"/>
-    <w:lsdException w:name="Grid Table 6 Colorful Accent 5" w:uiPriority="51"/>
-    <w:lsdException w:name="Grid Table 7 Colorful Accent 5" w:uiPriority="52"/>
-    <w:lsdException w:name="Grid Table 1 Light Accent 6" w:uiPriority="46"/>
-    <w:lsdException w:name="Grid Table 2 Accent 6" w:uiPriority="47"/>
-    <w:lsdException w:name="Grid Table 3 Accent 6" w:uiPriority="48"/>
-    <w:lsdException w:name="Grid Table 4 Accent 6" w:uiPriority="49"/>
-    <w:lsdException w:name="Grid Table 5 Dark Accent 6" w:uiPriority="50"/>
-    <w:lsdException w:name="Grid Table 6 Colorful Accent 6" w:uiPriority="51"/>
-    <w:lsdException w:name="Grid Table 7 Colorful Accent 6" w:uiPriority="52"/>
-    <w:lsdException w:name="List Table 1 Light" w:uiPriority="46"/>
-    <w:lsdException w:name="List Table 2" w:uiPriority="47"/>
-    <w:lsdException w:name="List Table 3" w:uiPriority="48"/>
-    <w:lsdException w:name="List Table 4" w:uiPriority="49"/>
-    <w:lsdException w:name="List Table 5 Dark" w:uiPriority="50"/>
-    <w:lsdException w:name="List Table 6 Colorful" w:uiPriority="51"/>
-    <w:lsdException w:name="List Table 7 Colorful" w:uiPriority="52"/>
-    <w:lsdException w:name="List Table 1 Light Accent 1" w:uiPriority="46"/>
-    <w:lsdException w:name="List Table 2 Accent 1" w:uiPriority="47"/>
-    <w:lsdException w:name="List Table 3 Accent 1" w:uiPriority="48"/>
-    <w:lsdException w:name="List Table 4 Accent 1" w:uiPriority="49"/>
-    <w:lsdException w:name="List Table 5 Dark Accent 1" w:uiPriority="50"/>
-    <w:lsdException w:name="List Table 6 Colorful Accent 1" w:uiPriority="51"/>
-    <w:lsdException w:name="List Table 7 Colorful Accent 1" w:uiPriority="52"/>
-    <w:lsdException w:name="List Table 1 Light Accent 2" w:uiPriority="46"/>
-    <w:lsdException w:name="List Table 2 Accent 2" w:uiPriority="47"/>
-    <w:lsdException w:name="List Table 3 Accent 2" w:uiPriority="48"/>
-    <w:lsdException w:name="List Table 4 Accent 2" w:uiPriority="49"/>
-    <w:lsdException w:name="List Table 5 Dark Accent 2" w:uiPriority="50"/>
-    <w:lsdException w:name="List Table 6 Colorful Accent 2" w:uiPriority="51"/>
-    <w:lsdException w:name="List Table 7 Colorful Accent 2" w:uiPriority="52"/>
-    <w:lsdException w:name="List Table 1 Light Accent 3" w:uiPriority="46"/>
-    <w:lsdException w:name="List Table 2 Accent 3" w:uiPriority="47"/>
-    <w:lsdException w:name="List Table 3 Accent 3" w:uiPriority="48"/>
-    <w:lsdException w:name="List Table 4 Accent 3" w:uiPriority="49"/>
-    <w:lsdException w:name="List Table 5 Dark Accent 3" w:uiPriority="50"/>
-    <w:lsdException w:name="List Table 6 Colorful Accent 3" w:uiPriority="51"/>
-    <w:lsdException w:name="List Table 7 Colorful Accent 3" w:uiPriority="52"/>
-    <w:lsdException w:name="List Table 1 Light Accent 4" w:uiPriority="46"/>
-    <w:lsdException w:name="List Table 2 Accent 4" w:uiPriority="47"/>
-    <w:lsdException w:name="List Table 3 Accent 4" w:uiPriority="48"/>
-    <w:lsdException w:name="List Table 4 Accent 4" w:uiPriority="49"/>
-    <w:lsdException w:name="List Table 5 Dark Accent 4" w:uiPriority="50"/>
-    <w:lsdException w:name="List Table 6 Colorful Accent 4" w:uiPriority="51"/>
-    <w:lsdException w:name="List Table 7 Colorful Accent 4" w:uiPriority="52"/>
-    <w:lsdException w:name="List Table 1 Light Accent 5" w:uiPriority="46"/>
-    <w:lsdException w:name="List Table 2 Accent 5" w:uiPriority="47"/>
-    <w:lsdException w:name="List Table 3 Accent 5" w:uiPriority="48"/>
-    <w:lsdException w:name="List Table 4 Accent 5" w:uiPriority="49"/>
-    <w:lsdException w:name="List Table 5 Dark Accent 5" w:uiPriority="50"/>
-    <w:lsdException w:name="List Table 6 Colorful Accent 5" w:uiPriority="51"/>
-    <w:lsdException w:name="List Table 7 Colorful Accent 5" w:uiPriority="52"/>
-    <w:lsdException w:name="List Table 1 Light Accent 6" w:uiPriority="46"/>
-    <w:lsdException w:name="List Table 2 Accent 6" w:uiPriority="47"/>
-    <w:lsdException w:name="List Table 3 Accent 6" w:uiPriority="48"/>
-    <w:lsdException w:name="List Table 4 Accent 6" w:uiPriority="49"/>
-    <w:lsdException w:name="List Table 5 Dark Accent 6" w:uiPriority="50"/>
-    <w:lsdException w:name="List Table 6 Colorful Accent 6" w:uiPriority="51"/>
-    <w:lsdException w:name="List Table 7 Colorful Accent 6" w:uiPriority="52"/>
-    <w:lsdException w:name="Mention" w:semiHidden="1" w:unhideWhenUsed="1"/>
-    <w:lsdException w:name="Smart Hyperlink" w:semiHidden="1" w:unhideWhenUsed="1"/>
-    <w:lsdException w:name="Hashtag" w:semiHidden="1" w:unhideWhenUsed="1"/>
-    <w:lsdException w:name="Unresolved Mention" w:semiHidden="1" w:unhideWhenUsed="1"/>
-    <w:lsdException w:name="Smart Link" w:semiHidden="1" w:unhideWhenUsed="1"/>
+  <w:latentStyles w:count="260" w:defQFormat="0" w:defUnhideWhenUsed="1" w:defSemiHidden="1" w:defUIPriority="99" w:defLockedState="0">
+    <w:lsdException w:qFormat="1" w:unhideWhenUsed="0" w:uiPriority="0" w:semiHidden="0" w:name="Normal"/>
+    <w:lsdException w:qFormat="1" w:unhideWhenUsed="0" w:uiPriority="9" w:semiHidden="0" w:name="heading 1"/>
+    <w:lsdException w:qFormat="1" w:uiPriority="9" w:name="heading 2"/>
+    <w:lsdException w:qFormat="1" w:uiPriority="9" w:name="heading 3"/>
+    <w:lsdException w:qFormat="1" w:uiPriority="9" w:name="heading 4"/>
+    <w:lsdException w:qFormat="1" w:uiPriority="9" w:name="heading 5"/>
+    <w:lsdException w:qFormat="1" w:uiPriority="9" w:name="heading 6"/>
+    <w:lsdException w:qFormat="1" w:uiPriority="9" w:name="heading 7"/>
+    <w:lsdException w:qFormat="1" w:uiPriority="9" w:name="heading 8"/>
+    <w:lsdException w:qFormat="1" w:uiPriority="9" w:name="heading 9"/>
+    <w:lsdException w:uiPriority="99" w:name="index 1"/>
+    <w:lsdException w:uiPriority="99" w:name="index 2"/>
+    <w:lsdException w:uiPriority="99" w:name="index 3"/>
+    <w:lsdException w:uiPriority="99" w:name="index 4"/>
+    <w:lsdException w:uiPriority="99" w:name="index 5"/>
+    <w:lsdException w:uiPriority="99" w:name="index 6"/>
+    <w:lsdException w:uiPriority="99" w:name="index 7"/>
+    <w:lsdException w:uiPriority="99" w:name="index 8"/>
+    <w:lsdException w:uiPriority="99" w:name="index 9"/>
+    <w:lsdException w:uiPriority="39" w:name="toc 1"/>
+    <w:lsdException w:uiPriority="39" w:name="toc 2"/>
+    <w:lsdException w:uiPriority="39" w:name="toc 3"/>
+    <w:lsdException w:uiPriority="39" w:name="toc 4"/>
+    <w:lsdException w:uiPriority="39" w:name="toc 5"/>
+    <w:lsdException w:uiPriority="39" w:name="toc 6"/>
+    <w:lsdException w:uiPriority="39" w:name="toc 7"/>
+    <w:lsdException w:uiPriority="39" w:name="toc 8"/>
+    <w:lsdException w:uiPriority="39" w:name="toc 9"/>
+    <w:lsdException w:uiPriority="99" w:name="Normal Indent"/>
+    <w:lsdException w:uiPriority="99" w:name="footnote text"/>
+    <w:lsdException w:uiPriority="99" w:name="annotation text"/>
+    <w:lsdException w:uiPriority="99" w:name="header"/>
+    <w:lsdException w:uiPriority="99" w:name="footer"/>
+    <w:lsdException w:uiPriority="99" w:name="index heading"/>
+    <w:lsdException w:qFormat="1" w:uiPriority="35" w:name="caption"/>
+    <w:lsdException w:uiPriority="99" w:name="table of figures"/>
+    <w:lsdException w:uiPriority="99" w:name="envelope address"/>
+    <w:lsdException w:uiPriority="99" w:name="envelope return"/>
+    <w:lsdException w:uiPriority="99" w:name="footnote reference"/>
+    <w:lsdException w:uiPriority="99" w:name="annotation reference"/>
+    <w:lsdException w:uiPriority="99" w:name="line number"/>
+    <w:lsdException w:uiPriority="99" w:name="page number"/>
+    <w:lsdException w:uiPriority="99" w:name="endnote reference"/>
+    <w:lsdException w:uiPriority="99" w:name="endnote text"/>
+    <w:lsdException w:uiPriority="99" w:name="table of authorities"/>
+    <w:lsdException w:uiPriority="99" w:name="macro"/>
+    <w:lsdException w:uiPriority="99" w:name="toa heading"/>
+    <w:lsdException w:uiPriority="99" w:name="List"/>
+    <w:lsdException w:uiPriority="99" w:name="List Bullet"/>
+    <w:lsdException w:uiPriority="99" w:name="List Number"/>
+    <w:lsdException w:uiPriority="99" w:name="List 2"/>
+    <w:lsdException w:uiPriority="99" w:name="List 3"/>
+    <w:lsdException w:uiPriority="99" w:name="List 4"/>
+    <w:lsdException w:uiPriority="99" w:name="List 5"/>
+    <w:lsdException w:uiPriority="99" w:name="List Bullet 2"/>
+    <w:lsdException w:uiPriority="99" w:name="List Bullet 3"/>
+    <w:lsdException w:uiPriority="99" w:name="List Bullet 4"/>
+    <w:lsdException w:uiPriority="99" w:name="List Bullet 5"/>
+    <w:lsdException w:uiPriority="99" w:name="List Number 2"/>
+    <w:lsdException w:uiPriority="99" w:name="List Number 3"/>
+    <w:lsdException w:uiPriority="99" w:name="List Number 4"/>
+    <w:lsdException w:uiPriority="99" w:name="List Number 5"/>
+    <w:lsdException w:qFormat="1" w:unhideWhenUsed="0" w:uiPriority="10" w:semiHidden="0" w:name="Title"/>
+    <w:lsdException w:uiPriority="99" w:name="Closing"/>
+    <w:lsdException w:uiPriority="99" w:name="Signature"/>
+    <w:lsdException w:uiPriority="1" w:name="Default Paragraph Font"/>
+    <w:lsdException w:uiPriority="99" w:name="Body Text"/>
+    <w:lsdException w:uiPriority="99" w:name="Body Text Indent"/>
+    <w:lsdException w:uiPriority="99" w:name="List Continue"/>
+    <w:lsdException w:uiPriority="99" w:name="List Continue 2"/>
+    <w:lsdException w:uiPriority="99" w:name="List Continue 3"/>
+    <w:lsdException w:uiPriority="99" w:name="List Continue 4"/>
+    <w:lsdException w:uiPriority="99" w:name="List Continue 5"/>
+    <w:lsdException w:uiPriority="99" w:name="Message Header"/>
+    <w:lsdException w:qFormat="1" w:unhideWhenUsed="0" w:uiPriority="11" w:semiHidden="0" w:name="Subtitle"/>
+    <w:lsdException w:uiPriority="99" w:name="Salutation"/>
+    <w:lsdException w:uiPriority="99" w:name="Date"/>
+    <w:lsdException w:uiPriority="99" w:name="Body Text First Indent"/>
+    <w:lsdException w:uiPriority="99" w:name="Body Text First Indent 2"/>
+    <w:lsdException w:uiPriority="99" w:name="Note Heading"/>
+    <w:lsdException w:uiPriority="99" w:name="Body Text 2"/>
+    <w:lsdException w:uiPriority="99" w:name="Body Text 3"/>
+    <w:lsdException w:uiPriority="99" w:name="Body Text Indent 2"/>
+    <w:lsdException w:uiPriority="99" w:name="Body Text Indent 3"/>
+    <w:lsdException w:uiPriority="99" w:name="Block Text"/>
+    <w:lsdException w:uiPriority="99" w:name="Hyperlink"/>
+    <w:lsdException w:uiPriority="99" w:name="FollowedHyperlink"/>
+    <w:lsdException w:qFormat="1" w:unhideWhenUsed="0" w:uiPriority="22" w:semiHidden="0" w:name="Strong"/>
+    <w:lsdException w:qFormat="1" w:unhideWhenUsed="0" w:uiPriority="20" w:semiHidden="0" w:name="Emphasis"/>
+    <w:lsdException w:uiPriority="99" w:name="Document Map"/>
+    <w:lsdException w:uiPriority="99" w:name="Plain Text"/>
+    <w:lsdException w:uiPriority="99" w:name="E-mail Signature"/>
+    <w:lsdException w:uiPriority="99" w:name="Normal (Web)"/>
+    <w:lsdException w:uiPriority="99" w:name="HTML Acronym"/>
+    <w:lsdException w:uiPriority="99" w:name="HTML Address"/>
+    <w:lsdException w:uiPriority="99" w:name="HTML Cite"/>
+    <w:lsdException w:uiPriority="99" w:name="HTML Code"/>
+    <w:lsdException w:uiPriority="99" w:name="HTML Definition"/>
+    <w:lsdException w:uiPriority="99" w:name="HTML Keyboard"/>
+    <w:lsdException w:uiPriority="99" w:name="HTML Preformatted"/>
+    <w:lsdException w:uiPriority="99" w:name="HTML Sample"/>
+    <w:lsdException w:uiPriority="99" w:name="HTML Typewriter"/>
+    <w:lsdException w:uiPriority="99" w:name="HTML Variable"/>
+    <w:lsdException w:uiPriority="99" w:name="Normal Table"/>
+    <w:lsdException w:uiPriority="99" w:name="annotation subject"/>
+    <w:lsdException w:uiPriority="99" w:name="Table Simple 1"/>
+    <w:lsdException w:uiPriority="99" w:name="Table Simple 2"/>
+    <w:lsdException w:uiPriority="99" w:name="Table Simple 3"/>
+    <w:lsdException w:uiPriority="99" w:name="Table Classic 1"/>
+    <w:lsdException w:uiPriority="99" w:name="Table Classic 2"/>
+    <w:lsdException w:uiPriority="99" w:name="Table Classic 3"/>
+    <w:lsdException w:uiPriority="99" w:name="Table Classic 4"/>
+    <w:lsdException w:uiPriority="99" w:name="Table Colorful 1"/>
+    <w:lsdException w:uiPriority="99" w:name="Table Colorful 2"/>
+    <w:lsdException w:uiPriority="99" w:name="Table Colorful 3"/>
+    <w:lsdException w:uiPriority="99" w:name="Table Columns 1"/>
+    <w:lsdException w:uiPriority="99" w:name="Table Columns 2"/>
+    <w:lsdException w:uiPriority="99" w:name="Table Columns 3"/>
+    <w:lsdException w:uiPriority="99" w:name="Table Columns 4"/>
+    <w:lsdException w:uiPriority="99" w:name="Table Columns 5"/>
+    <w:lsdException w:uiPriority="99" w:name="Table Grid 1"/>
+    <w:lsdException w:uiPriority="99" w:name="Table Grid 2"/>
+    <w:lsdException w:uiPriority="99" w:name="Table Grid 3"/>
+    <w:lsdException w:uiPriority="99" w:name="Table Grid 4"/>
+    <w:lsdException w:uiPriority="99" w:name="Table Grid 5"/>
+    <w:lsdException w:uiPriority="99" w:name="Table Grid 6"/>
+    <w:lsdException w:uiPriority="99" w:name="Table Grid 7"/>
+    <w:lsdException w:uiPriority="99" w:name="Table Grid 8"/>
+    <w:lsdException w:uiPriority="99" w:name="Table List 1"/>
+    <w:lsdException w:uiPriority="99" w:name="Table List 2"/>
+    <w:lsdException w:uiPriority="99" w:name="Table List 3"/>
+    <w:lsdException w:uiPriority="99" w:name="Table List 4"/>
+    <w:lsdException w:uiPriority="99" w:name="Table List 5"/>
+    <w:lsdException w:uiPriority="99" w:name="Table List 6"/>
+    <w:lsdException w:uiPriority="99" w:name="Table List 7"/>
+    <w:lsdException w:uiPriority="99" w:name="Table List 8"/>
+    <w:lsdException w:uiPriority="99" w:name="Table 3D effects 1"/>
+    <w:lsdException w:uiPriority="99" w:name="Table 3D effects 2"/>
+    <w:lsdException w:uiPriority="99" w:name="Table 3D effects 3"/>
+    <w:lsdException w:uiPriority="99" w:name="Table Contemporary"/>
+    <w:lsdException w:uiPriority="99" w:name="Table Elegant"/>
+    <w:lsdException w:uiPriority="99" w:name="Table Professional"/>
+    <w:lsdException w:uiPriority="99" w:name="Table Subtle 1"/>
+    <w:lsdException w:uiPriority="99" w:name="Table Subtle 2"/>
+    <w:lsdException w:uiPriority="99" w:name="Table Web 1"/>
+    <w:lsdException w:uiPriority="99" w:name="Table Web 2"/>
+    <w:lsdException w:uiPriority="99" w:name="Table Web 3"/>
+    <w:lsdException w:uiPriority="99" w:name="Balloon Text"/>
+    <w:lsdException w:unhideWhenUsed="0" w:uiPriority="39" w:semiHidden="0" w:name="Table Grid"/>
+    <w:lsdException w:uiPriority="99" w:name="Table Theme"/>
+    <w:lsdException w:qFormat="1" w:unhideWhenUsed="0" w:uiPriority="34" w:semiHidden="0" w:name="List Paragraph"/>
   </w:latentStyles>
-  <w:style w:type="paragraph" w:default="1" w:styleId="Normal">
+  <w:style w:type="paragraph" w:default="1" w:styleId="1">
     <w:name w:val="Normal"/>
     <w:qFormat/>
+    <w:uiPriority w:val="0"/>
+    <w:pPr>
+      <w:spacing w:after="160" w:line="259" w:lineRule="auto"/>
+    </w:pPr>
+    <w:rPr>
+      <w:rFonts w:asciiTheme="minorHAnsi" w:hAnsiTheme="minorHAnsi" w:eastAsiaTheme="minorHAnsi" w:cstheme="minorBidi"/>
+      <w:sz w:val="22"/>
+      <w:szCs w:val="22"/>
+      <w:lang w:val="pt-BR" w:eastAsia="en-US" w:bidi="ar-SA"/>
+    </w:rPr>
   </w:style>
-  <w:style w:type="character" w:default="1" w:styleId="Fontepargpadro">
+  <w:style w:type="character" w:default="1" w:styleId="2">
     <w:name w:val="Default Paragraph Font"/>
-    <w:uiPriority w:val="1"/>
     <w:semiHidden/>
     <w:unhideWhenUsed/>
+    <w:uiPriority w:val="1"/>
   </w:style>
-  <w:style w:type="table" w:default="1" w:styleId="Tabelanormal">
+  <w:style w:type="table" w:default="1" w:styleId="3">
     <w:name w:val="Normal Table"/>
-    <w:uiPriority w:val="99"/>
     <w:semiHidden/>
     <w:unhideWhenUsed/>
+    <w:uiPriority w:val="99"/>
     <w:tblPr>
-      <w:tblInd w:w="0" w:type="dxa"/>
       <w:tblCellMar>
         <w:top w:w="0" w:type="dxa"/>
         <w:left w:w="108" w:type="dxa"/>
@@ -3585,41 +3666,33 @@
       </w:tblCellMar>
     </w:tblPr>
   </w:style>
-  <w:style w:type="numbering" w:default="1" w:styleId="Semlista">
-    <w:name w:val="No List"/>
-    <w:uiPriority w:val="99"/>
-    <w:semiHidden/>
-    <w:unhideWhenUsed/>
-  </w:style>
-  <w:style w:type="paragraph" w:styleId="PargrafodaLista">
-    <w:name w:val="List Paragraph"/>
-    <w:basedOn w:val="Normal"/>
-    <w:uiPriority w:val="34"/>
-    <w:qFormat/>
-    <w:rsid w:val="003236C9"/>
-    <w:pPr>
-      <w:ind w:left="720"/>
-      <w:contextualSpacing/>
-    </w:pPr>
-  </w:style>
-  <w:style w:type="table" w:styleId="Tabelacomgrade">
+  <w:style w:type="table" w:styleId="4">
     <w:name w:val="Table Grid"/>
-    <w:basedOn w:val="Tabelanormal"/>
+    <w:basedOn w:val="3"/>
     <w:uiPriority w:val="39"/>
-    <w:rsid w:val="002B24B9"/>
     <w:pPr>
       <w:spacing w:after="0" w:line="240" w:lineRule="auto"/>
     </w:pPr>
     <w:tblPr>
       <w:tblBorders>
-        <w:top w:val="single" w:sz="4" w:space="0" w:color="auto"/>
-        <w:left w:val="single" w:sz="4" w:space="0" w:color="auto"/>
-        <w:bottom w:val="single" w:sz="4" w:space="0" w:color="auto"/>
-        <w:right w:val="single" w:sz="4" w:space="0" w:color="auto"/>
-        <w:insideH w:val="single" w:sz="4" w:space="0" w:color="auto"/>
-        <w:insideV w:val="single" w:sz="4" w:space="0" w:color="auto"/>
+        <w:top w:val="single" w:color="auto" w:sz="4" w:space="0"/>
+        <w:left w:val="single" w:color="auto" w:sz="4" w:space="0"/>
+        <w:bottom w:val="single" w:color="auto" w:sz="4" w:space="0"/>
+        <w:right w:val="single" w:color="auto" w:sz="4" w:space="0"/>
+        <w:insideH w:val="single" w:color="auto" w:sz="4" w:space="0"/>
+        <w:insideV w:val="single" w:color="auto" w:sz="4" w:space="0"/>
       </w:tblBorders>
     </w:tblPr>
+  </w:style>
+  <w:style w:type="paragraph" w:styleId="5">
+    <w:name w:val="List Paragraph"/>
+    <w:basedOn w:val="1"/>
+    <w:qFormat/>
+    <w:uiPriority w:val="34"/>
+    <w:pPr>
+      <w:ind w:left="720"/>
+      <w:contextualSpacing/>
+    </w:pPr>
   </w:style>
 </w:styles>
 </file>
@@ -3667,7 +3740,7 @@
     </a:clrScheme>
     <a:fontScheme name="Office">
       <a:majorFont>
-        <a:latin typeface="Calibri Light" panose="020F0302020204030204"/>
+        <a:latin typeface="Calibri Light"/>
         <a:ea typeface=""/>
         <a:cs typeface=""/>
         <a:font script="Jpan" typeface="游ゴシック Light"/>
@@ -3700,26 +3773,9 @@
         <a:font script="Viet" typeface="Times New Roman"/>
         <a:font script="Uigh" typeface="Microsoft Uighur"/>
         <a:font script="Geor" typeface="Sylfaen"/>
-        <a:font script="Armn" typeface="Arial"/>
-        <a:font script="Bugi" typeface="Leelawadee UI"/>
-        <a:font script="Bopo" typeface="Microsoft JhengHei"/>
-        <a:font script="Java" typeface="Javanese Text"/>
-        <a:font script="Lisu" typeface="Segoe UI"/>
-        <a:font script="Mymr" typeface="Myanmar Text"/>
-        <a:font script="Nkoo" typeface="Ebrima"/>
-        <a:font script="Olck" typeface="Nirmala UI"/>
-        <a:font script="Osma" typeface="Ebrima"/>
-        <a:font script="Phag" typeface="Phagspa"/>
-        <a:font script="Syrn" typeface="Estrangelo Edessa"/>
-        <a:font script="Syrj" typeface="Estrangelo Edessa"/>
-        <a:font script="Syre" typeface="Estrangelo Edessa"/>
-        <a:font script="Sora" typeface="Nirmala UI"/>
-        <a:font script="Tale" typeface="Microsoft Tai Le"/>
-        <a:font script="Talu" typeface="Microsoft New Tai Lue"/>
-        <a:font script="Tfng" typeface="Ebrima"/>
       </a:majorFont>
       <a:minorFont>
-        <a:latin typeface="Calibri" panose="020F0502020204030204"/>
+        <a:latin typeface="Calibri"/>
         <a:ea typeface=""/>
         <a:cs typeface=""/>
         <a:font script="Jpan" typeface="游明朝"/>
@@ -3752,23 +3808,6 @@
         <a:font script="Viet" typeface="Arial"/>
         <a:font script="Uigh" typeface="Microsoft Uighur"/>
         <a:font script="Geor" typeface="Sylfaen"/>
-        <a:font script="Armn" typeface="Arial"/>
-        <a:font script="Bugi" typeface="Leelawadee UI"/>
-        <a:font script="Bopo" typeface="Microsoft JhengHei"/>
-        <a:font script="Java" typeface="Javanese Text"/>
-        <a:font script="Lisu" typeface="Segoe UI"/>
-        <a:font script="Mymr" typeface="Myanmar Text"/>
-        <a:font script="Nkoo" typeface="Ebrima"/>
-        <a:font script="Olck" typeface="Nirmala UI"/>
-        <a:font script="Osma" typeface="Ebrima"/>
-        <a:font script="Phag" typeface="Phagspa"/>
-        <a:font script="Syrn" typeface="Estrangelo Edessa"/>
-        <a:font script="Syrj" typeface="Estrangelo Edessa"/>
-        <a:font script="Syre" typeface="Estrangelo Edessa"/>
-        <a:font script="Sora" typeface="Nirmala UI"/>
-        <a:font script="Tale" typeface="Microsoft Tai Le"/>
-        <a:font script="Talu" typeface="Microsoft New Tai Lue"/>
-        <a:font script="Tfng" typeface="Ebrima"/>
       </a:minorFont>
     </a:fontScheme>
     <a:fmtScheme name="Office">
@@ -3910,11 +3949,21 @@
     </a:fmtScheme>
   </a:themeElements>
   <a:objectDefaults/>
-  <a:extraClrSchemeLst/>
-  <a:extLst>
-    <a:ext uri="{05A4C25C-085E-4340-85A3-A5531E510DB2}">
-      <thm15:themeFamily xmlns:thm15="http://schemas.microsoft.com/office/thememl/2012/main" name="Office Theme" id="{62F939B6-93AF-4DB8-9C6B-D6C7DFDC589F}" vid="{4A3C46E8-61CC-4603-A589-7422A47A8E4A}"/>
-    </a:ext>
-  </a:extLst>
 </a:theme>
+</file>
+
+<file path=customXml/item1.xml><?xml version="1.0" encoding="utf-8"?>
+<s:customData xmlns="http://www.wps.cn/officeDocument/2013/wpsCustomData" xmlns:s="http://www.wps.cn/officeDocument/2013/wpsCustomData">
+  <customSectProps>
+    <customSectPr/>
+  </customSectProps>
+</s:customData>
+</file>
+
+<file path=customXml/itemProps1.xml><?xml version="1.0" encoding="utf-8"?>
+<ds:datastoreItem xmlns:ds="http://schemas.openxmlformats.org/officeDocument/2006/customXml" ds:itemID="{B1977F7D-205B-4081-913C-38D41E755F92}">
+  <ds:schemaRefs>
+    <ds:schemaRef ds:uri="http://www.wps.cn/officeDocument/2013/wpsCustomData"/>
+  </ds:schemaRefs>
+</ds:datastoreItem>
 </file>
</xml_diff>